<commit_message>
endret litt p rapport, lagd til nytt sheep small photo
</commit_message>
<xml_diff>
--- a/Rapporten/Rapport IT1901.docx
+++ b/Rapporten/Rapport IT1901.docx
@@ -1,6 +1,6 @@
 
 <file path=word/document.xml><?xml version="1.0" encoding="utf-8"?>
-<w:document xmlns:wpc="http://schemas.microsoft.com/office/word/2010/wordprocessingCanvas" xmlns:mc="http://schemas.openxmlformats.org/markup-compatibility/2006" xmlns:o="urn:schemas-microsoft-com:office:office" xmlns:r="http://schemas.openxmlformats.org/officeDocument/2006/relationships" xmlns:m="http://schemas.openxmlformats.org/officeDocument/2006/math" xmlns:v="urn:schemas-microsoft-com:vml" xmlns:wp14="http://schemas.microsoft.com/office/word/2010/wordprocessingDrawing" xmlns:wp="http://schemas.openxmlformats.org/drawingml/2006/wordprocessingDrawing" xmlns:w10="urn:schemas-microsoft-com:office:word" xmlns:w="http://schemas.openxmlformats.org/wordprocessingml/2006/main" xmlns:w14="http://schemas.microsoft.com/office/word/2010/wordml" xmlns:wpg="http://schemas.microsoft.com/office/word/2010/wordprocessingGroup" xmlns:wpi="http://schemas.microsoft.com/office/word/2010/wordprocessingInk" xmlns:wne="http://schemas.microsoft.com/office/word/2006/wordml" xmlns:wps="http://schemas.microsoft.com/office/word/2010/wordprocessingShape" mc:Ignorable="w14 wp14">
+<w:document xmlns:ve="http://schemas.openxmlformats.org/markup-compatibility/2006" xmlns:o="urn:schemas-microsoft-com:office:office" xmlns:r="http://schemas.openxmlformats.org/officeDocument/2006/relationships" xmlns:m="http://schemas.openxmlformats.org/officeDocument/2006/math" xmlns:v="urn:schemas-microsoft-com:vml" xmlns:wp="http://schemas.openxmlformats.org/drawingml/2006/wordprocessingDrawing" xmlns:w10="urn:schemas-microsoft-com:office:word" xmlns:w="http://schemas.openxmlformats.org/wordprocessingml/2006/main" xmlns:wne="http://schemas.microsoft.com/office/word/2006/wordml">
   <w:body>
     <w:p>
       <w:pPr>
@@ -47,151 +47,122 @@
           <w:lang w:val="nb-NO"/>
         </w:rPr>
       </w:pPr>
-      <w:proofErr w:type="spellStart"/>
-      <w:r>
-        <w:t>Faget</w:t>
-      </w:r>
-      <w:proofErr w:type="spellEnd"/>
-      <w:r>
-        <w:t xml:space="preserve"> </w:t>
+      <w:r>
+        <w:rPr>
+          <w:lang w:val="nb-NO"/>
+        </w:rPr>
+        <w:t xml:space="preserve">Faget </w:t>
       </w:r>
       <w:r>
         <w:rPr>
           <w:i/>
           <w:iCs/>
-        </w:rPr>
-        <w:t xml:space="preserve">IT1901 - </w:t>
-      </w:r>
-      <w:proofErr w:type="spellStart"/>
-      <w:r>
-        <w:rPr>
-          <w:i/>
-          <w:iCs/>
-        </w:rPr>
-        <w:t>Informatikk</w:t>
-      </w:r>
-      <w:proofErr w:type="spellEnd"/>
-      <w:r>
-        <w:rPr>
-          <w:i/>
-          <w:iCs/>
+          <w:lang w:val="nb-NO"/>
+        </w:rPr>
+        <w:t>IT1901 - Informatikk prosjektarbeid 1</w:t>
+      </w:r>
+      <w:r>
+        <w:rPr>
+          <w:lang w:val="nb-NO"/>
+        </w:rPr>
+        <w:t xml:space="preserve"> handler om gruppearbeid innen IT og utforming av prosjekter i arbeidslivet. </w:t>
+      </w:r>
+      <w:r>
+        <w:rPr>
+          <w:lang w:val="nb-NO"/>
+        </w:rPr>
+        <w:t>En viktig del av dette er forholdet til kunden.</w:t>
+      </w:r>
+      <w:r>
+        <w:rPr>
+          <w:rFonts w:ascii="Times New Roman" w:hAnsi="Times New Roman" w:cs="Times New Roman"/>
+          <w:sz w:val="27"/>
+          <w:szCs w:val="27"/>
+          <w:lang w:val="nb-NO"/>
+        </w:rPr>
+        <w:br/>
+      </w:r>
+      <w:r>
+        <w:rPr>
+          <w:rFonts w:ascii="Times New Roman" w:hAnsi="Times New Roman" w:cs="Times New Roman"/>
+          <w:sz w:val="27"/>
+          <w:szCs w:val="27"/>
+          <w:lang w:val="nb-NO"/>
+        </w:rPr>
+        <w:br/>
+      </w:r>
+      <w:r>
+        <w:rPr>
+          <w:lang w:val="nb-NO"/>
+        </w:rPr>
+        <w:t>Hovedmålene i dette faget er å gi studentene en forståelse for samspillet mellom produkt og prosses-orientert utfordringer og aktiviteter i programmeringsprosjekter. En viktig del av dette faget er å tilegne seg praktisk og teoretisk kunnskap om hvordan prosjektarbeid innen IT burde foregå, med henhold på bl.a. arbeidsmetoder.</w:t>
+      </w:r>
+    </w:p>
+    <w:p>
+      <w:pPr>
+        <w:pStyle w:val="Heading2"/>
+        <w:rPr>
+          <w:lang w:val="nb-NO"/>
+        </w:rPr>
+      </w:pPr>
+      <w:r>
+        <w:rPr>
+          <w:lang w:val="nb-NO"/>
+        </w:rPr>
+        <w:t>Kap 1.2 Om oppgaven</w:t>
+      </w:r>
+    </w:p>
+    <w:p>
+      <w:pPr>
+        <w:rPr>
+          <w:rFonts w:ascii="Times New Roman" w:hAnsi="Times New Roman" w:cs="Times New Roman"/>
+          <w:sz w:val="27"/>
+          <w:szCs w:val="27"/>
+          <w:lang w:val="nb-NO"/>
+        </w:rPr>
+      </w:pPr>
+      <w:r>
+        <w:rPr>
+          <w:lang w:val="nb-NO"/>
+        </w:rPr>
+        <w:t>Vi “later som” at vi jobber som programmerere i et programvareselskap der vi blir kontaktet av en sauebonde. Sauebonden har allerede digitale sendere til å feste rundt halsen til sauene og det er allerede fastsatt hvordan disse fungerer (hva slags data vi får fra dem og hvor ofte, osv). Fra disse sendere får vi tilsendt posisjonen til sauene og info om sauens hjertefrekvens</w:t>
+      </w:r>
+      <w:r>
+        <w:rPr>
+          <w:color w:val="4A86E8"/>
+          <w:lang w:val="nb-NO"/>
         </w:rPr>
         <w:t xml:space="preserve"> </w:t>
       </w:r>
-      <w:proofErr w:type="spellStart"/>
-      <w:r>
-        <w:rPr>
-          <w:i/>
-          <w:iCs/>
-        </w:rPr>
-        <w:t>prosjektarbeid</w:t>
-      </w:r>
-      <w:proofErr w:type="spellEnd"/>
-      <w:r>
-        <w:rPr>
-          <w:i/>
-          <w:iCs/>
-        </w:rPr>
-        <w:t xml:space="preserve"> 1</w:t>
-      </w:r>
-      <w:r>
-        <w:t xml:space="preserve"> handler </w:t>
-      </w:r>
-      <w:proofErr w:type="spellStart"/>
-      <w:proofErr w:type="gramStart"/>
-      <w:r>
-        <w:t>om</w:t>
-      </w:r>
-      <w:proofErr w:type="spellEnd"/>
-      <w:proofErr w:type="gramEnd"/>
-      <w:r>
-        <w:t xml:space="preserve"> </w:t>
-      </w:r>
-      <w:proofErr w:type="spellStart"/>
-      <w:r>
-        <w:t>gruppearbeid</w:t>
-      </w:r>
-      <w:proofErr w:type="spellEnd"/>
-      <w:r>
-        <w:t xml:space="preserve"> </w:t>
-      </w:r>
-      <w:proofErr w:type="spellStart"/>
-      <w:r>
-        <w:t>innen</w:t>
-      </w:r>
-      <w:proofErr w:type="spellEnd"/>
-      <w:r>
-        <w:t xml:space="preserve"> IT </w:t>
-      </w:r>
-      <w:proofErr w:type="spellStart"/>
-      <w:r>
-        <w:t>og</w:t>
-      </w:r>
-      <w:proofErr w:type="spellEnd"/>
-      <w:r>
-        <w:t xml:space="preserve"> </w:t>
-      </w:r>
-      <w:proofErr w:type="spellStart"/>
-      <w:r>
-        <w:t>utforming</w:t>
-      </w:r>
-      <w:proofErr w:type="spellEnd"/>
-      <w:r>
-        <w:t xml:space="preserve"> </w:t>
-      </w:r>
-      <w:proofErr w:type="spellStart"/>
-      <w:r>
-        <w:t>av</w:t>
-      </w:r>
-      <w:proofErr w:type="spellEnd"/>
-      <w:r>
-        <w:t xml:space="preserve"> </w:t>
-      </w:r>
-      <w:proofErr w:type="spellStart"/>
-      <w:r>
-        <w:t>prosjekter</w:t>
-      </w:r>
-      <w:proofErr w:type="spellEnd"/>
-      <w:r>
-        <w:t xml:space="preserve"> i </w:t>
-      </w:r>
-      <w:proofErr w:type="spellStart"/>
-      <w:r>
-        <w:t>arbeidslivet</w:t>
-      </w:r>
-      <w:proofErr w:type="spellEnd"/>
-      <w:r>
-        <w:t xml:space="preserve">. </w:t>
-      </w:r>
-      <w:r>
-        <w:rPr>
-          <w:lang w:val="nb-NO"/>
-        </w:rPr>
-        <w:t>En viktig del av dette er forholdet til kunden.</w:t>
-      </w:r>
-      <w:r>
-        <w:rPr>
-          <w:rFonts w:ascii="Times New Roman" w:hAnsi="Times New Roman" w:cs="Times New Roman"/>
-          <w:sz w:val="27"/>
-          <w:szCs w:val="27"/>
-          <w:lang w:val="nb-NO"/>
-        </w:rPr>
-        <w:br/>
-      </w:r>
-      <w:r>
-        <w:rPr>
-          <w:rFonts w:ascii="Times New Roman" w:hAnsi="Times New Roman" w:cs="Times New Roman"/>
-          <w:sz w:val="27"/>
-          <w:szCs w:val="27"/>
-          <w:lang w:val="nb-NO"/>
-        </w:rPr>
-        <w:br/>
-      </w:r>
-      <w:r>
-        <w:rPr>
-          <w:lang w:val="nb-NO"/>
-        </w:rPr>
-        <w:t>Hovedmålene i dette faget er å gi studentene en forståelse for samspillet mellom produkt og prosses-orientert utfordringer og aktiviteter i programmeringsprosjekter. En viktig del av dette faget er å tilegne seg praktisk og teoretisk kunnskap om hvordan prosjektarbeid innen IT burde foregå, med henhold på bl.a. arbeidsmetoder.</w:t>
+      <w:r>
+        <w:rPr>
+          <w:lang w:val="nb-NO"/>
+        </w:rPr>
+        <w:t>tre ganger i døgnet og hver gang et angrep registreres. Bonden ønsker vår hjelp til å utvikle et system som ved hjelp av disse senderne hjelper bønder med å registrere, administrere og holde oversikt over sauene sine, bl.a. med henhold til rovdyrangrep. Dette systemet skal være brukervennlig for bøndene det er laget for, som ikke nødvendig har noen spesiell kompetanse innen IT eller PC-bruk. Vi får i oppgave å komme med forslag til et slikt system, basert på analysen vi har gjort i samarbeid med kunden, for å så utvikle dette systemet.</w:t>
+      </w:r>
+      <w:r>
+        <w:rPr>
+          <w:rFonts w:ascii="Times New Roman" w:hAnsi="Times New Roman" w:cs="Times New Roman"/>
+          <w:sz w:val="27"/>
+          <w:szCs w:val="27"/>
+          <w:lang w:val="nb-NO"/>
+        </w:rPr>
+        <w:br/>
+      </w:r>
+      <w:r>
+        <w:rPr>
+          <w:rFonts w:ascii="Times New Roman" w:hAnsi="Times New Roman" w:cs="Times New Roman"/>
+          <w:sz w:val="27"/>
+          <w:szCs w:val="27"/>
+          <w:lang w:val="nb-NO"/>
+        </w:rPr>
+        <w:br/>
+      </w:r>
+      <w:r>
+        <w:rPr>
+          <w:lang w:val="nb-NO"/>
+        </w:rPr>
+        <w:t xml:space="preserve">Prosjektoppgaven vår er basert på et ekte prosjekt, men i vårt prosjekt skal vi lage en simulator som simulerer beskjedene vi får fra sendere som våre fiktive sauer har rundt halsen. I prosjektet vårt spiller studass på et vis spiller rollen som kunden/bonden vi utvikler systemet til. </w:t>
       </w:r>
     </w:p>
     <w:p>
@@ -205,77 +176,15 @@
         <w:rPr>
           <w:lang w:val="nb-NO"/>
         </w:rPr>
-        <w:t>Kap 1.2 Om oppgaven</w:t>
-      </w:r>
-    </w:p>
-    <w:p>
-      <w:pPr>
-        <w:rPr>
-          <w:rFonts w:ascii="Times New Roman" w:hAnsi="Times New Roman" w:cs="Times New Roman"/>
-          <w:sz w:val="27"/>
-          <w:szCs w:val="27"/>
-          <w:lang w:val="nb-NO"/>
-        </w:rPr>
-      </w:pPr>
-      <w:r>
-        <w:rPr>
-          <w:lang w:val="nb-NO"/>
-        </w:rPr>
-        <w:t>Vi “later som” at vi jobber som programmerere i et programvareselskap der vi blir kontaktet av en sauebonde. Sauebonden har allerede digitale sendere til å feste rundt halsen til sauene og det er allerede fastsatt hvordan disse fungerer (hva slags data vi får fra dem og hvor ofte, osv). Fra disse sendere får vi tilsendt posisjonen til sauene og info om sauens hjertefrekvens</w:t>
-      </w:r>
-      <w:r>
-        <w:rPr>
-          <w:color w:val="4A86E8"/>
-          <w:lang w:val="nb-NO"/>
-        </w:rPr>
-        <w:t xml:space="preserve"> </w:t>
-      </w:r>
-      <w:r>
-        <w:rPr>
-          <w:lang w:val="nb-NO"/>
-        </w:rPr>
-        <w:t>tre ganger i døgnet og hver gang et angrep registreres. Bonden ønsker vår hjelp til å utvikle et system som ved hjelp av disse senderne hjelper bønder med å registrere, administrere og holde oversikt over sauene sine, bl.a. med henhold til rovdyrangrep. Dette systemet skal være brukervennlig for bøndene det er laget for, som ikke nødvendig har noen spesiell kompetanse innen IT eller PC-bruk. Vi får i oppgave å komme med forslag til et slikt system, basert på analysen vi har gjort i samarbeid med kunden, for å så utvikle dette systemet.</w:t>
-      </w:r>
-      <w:r>
-        <w:rPr>
-          <w:rFonts w:ascii="Times New Roman" w:hAnsi="Times New Roman" w:cs="Times New Roman"/>
-          <w:sz w:val="27"/>
-          <w:szCs w:val="27"/>
-          <w:lang w:val="nb-NO"/>
-        </w:rPr>
-        <w:br/>
-      </w:r>
-      <w:r>
-        <w:rPr>
-          <w:rFonts w:ascii="Times New Roman" w:hAnsi="Times New Roman" w:cs="Times New Roman"/>
-          <w:sz w:val="27"/>
-          <w:szCs w:val="27"/>
-          <w:lang w:val="nb-NO"/>
-        </w:rPr>
-        <w:br/>
-      </w:r>
-      <w:r>
-        <w:rPr>
-          <w:lang w:val="nb-NO"/>
-        </w:rPr>
-        <w:t xml:space="preserve">Prosjektoppgaven vår er basert på et ekte prosjekt, men i vårt prosjekt skal vi lage en simulator som simulerer beskjedene vi får fra sendere som våre fiktive sauer har rundt halsen. I prosjektet vårt spiller studass på et vis spiller rollen som kunden/bonden vi utvikler systemet til. </w:t>
-      </w:r>
-    </w:p>
-    <w:p>
-      <w:pPr>
-        <w:pStyle w:val="Heading2"/>
-        <w:rPr>
-          <w:lang w:val="nb-NO"/>
-        </w:rPr>
-      </w:pPr>
-      <w:r>
-        <w:rPr>
-          <w:lang w:val="nb-NO"/>
-        </w:rPr>
         <w:t>Kap 1.3 Om gruppen</w:t>
       </w:r>
     </w:p>
     <w:p>
+      <w:pPr>
+        <w:rPr>
+          <w:lang w:val="nb-NO"/>
+        </w:rPr>
+      </w:pPr>
       <w:r>
         <w:rPr>
           <w:lang w:val="nb-NO"/>
@@ -283,9 +192,15 @@
         <w:t>Vår gruppe 10 består av 6 informatikk studenter som alle studerer BIT, Jørgen Rugelsjøen Wikdahl, Anders Sildnes, Per Øyvind Kanestrøm, Svenn Kvelstad, Lars Erik Græsdal-Knutrud, Tor Økland Barstad. Det tok ikke lang tid før vi fikk samlet oss første gang, og det gikk enda raskere å opprette en felles Facebook-gruppe for prosjektet. Alt i alt var vi godt fornøyd med gruppen og kom fort i gang med prosjektet.</w:t>
       </w:r>
       <w:r>
-        <w:br/>
-      </w:r>
-      <w:r>
+        <w:rPr>
+          <w:lang w:val="nb-NO"/>
+        </w:rPr>
+        <w:br/>
+      </w:r>
+      <w:r>
+        <w:rPr>
+          <w:lang w:val="nb-NO"/>
+        </w:rPr>
         <w:br/>
       </w:r>
       <w:r>
@@ -295,6 +210,9 @@
         <w:t>Da et av hovedmålene i dette faget er samarbeid i gruppe, så vi det ikke som et problem at enkelte på gruppen har større kompetansenivå enn andre, siden vi som gruppe skal løse oppgaven sammen og ikke individuelt.</w:t>
       </w:r>
       <w:r>
+        <w:rPr>
+          <w:lang w:val="nb-NO"/>
+        </w:rPr>
         <w:br/>
       </w:r>
     </w:p>
@@ -1022,9 +940,15 @@
         <w:t xml:space="preserve"> kravspesifikasjonen ble krympet etter en måned.</w:t>
       </w:r>
       <w:r>
-        <w:br/>
-      </w:r>
-      <w:r>
+        <w:rPr>
+          <w:lang w:val="nb-NO"/>
+        </w:rPr>
+        <w:br/>
+      </w:r>
+      <w:r>
+        <w:rPr>
+          <w:lang w:val="nb-NO"/>
+        </w:rPr>
         <w:br/>
       </w:r>
       <w:r>
@@ -1053,9 +977,15 @@
         <w:t>, WBS, til prosjektet. Denne laget vi i form av en liste over ting som måtte bli gjort innen prosjektet hadde deadline. Dette ga oss en oversikt som skulle hjelpe oss å få en anelse over hvor langt vi var i prosjektet til enhver tid. På denne måten kunne vi også bli hjulpet til å lage realistiske tidsestimeringer senere i prosjektet. Det kan for eksempel være ønskelig å bruke mye tid på å lage ekstra funksjonalitet til databasene, men dersom man ser at vi i forhold til WBS-listen vår ligger litt etter i prosjektet, kan det hende man innser at annen funksjonalitet må prioriteres først.</w:t>
       </w:r>
       <w:r>
-        <w:br/>
-      </w:r>
-      <w:r>
+        <w:rPr>
+          <w:lang w:val="nb-NO"/>
+        </w:rPr>
+        <w:br/>
+      </w:r>
+      <w:r>
+        <w:rPr>
+          <w:lang w:val="nb-NO"/>
+        </w:rPr>
         <w:br/>
       </w:r>
       <w:r>
@@ -1095,9 +1025,15 @@
         <w:t>. Estimatene ble gjort felles ved at vi leste opp en oppgave og lot alle på gruppen skrive ned antall timer de antok trengtes. Etterpå leste alle på gruppen opp sitt tall. Den personen som førte inn sprinten bestemte seg så for hva gjennomsnittet lå på, og skrev dette ned. Denne varianten var ment for å simulere SCRUM sin planning poker, utenom at vi ikke lagde “pokerkort” å spille med.</w:t>
       </w:r>
       <w:r>
-        <w:br/>
-      </w:r>
-      <w:r>
+        <w:rPr>
+          <w:lang w:val="nb-NO"/>
+        </w:rPr>
+        <w:br/>
+      </w:r>
+      <w:r>
+        <w:rPr>
+          <w:lang w:val="nb-NO"/>
+        </w:rPr>
         <w:br/>
       </w:r>
       <w:r>
@@ -1119,9 +1055,15 @@
         <w:t xml:space="preserve"> lese opp.</w:t>
       </w:r>
       <w:r>
-        <w:br/>
-      </w:r>
-      <w:r>
+        <w:rPr>
+          <w:lang w:val="nb-NO"/>
+        </w:rPr>
+        <w:br/>
+      </w:r>
+      <w:r>
+        <w:rPr>
+          <w:lang w:val="nb-NO"/>
+        </w:rPr>
         <w:br/>
       </w:r>
       <w:r>
@@ -1131,9 +1073,15 @@
         <w:t>Et stykke ut i prosjektet ble det klart for oss at vi hadde mye resterende arbeid, og det ble i tillegg lagt vekt på at ikke alle medlemmene i gruppen gjorde like mye arbeid i hver sprint. Vi bestemte oss derfor for en regel om at vi skulle lage hver sprint til å ha 120 arbeidstimer, eller 8 timer per person hver uke.</w:t>
       </w:r>
       <w:r>
-        <w:br/>
-      </w:r>
-      <w:r>
+        <w:rPr>
+          <w:lang w:val="nb-NO"/>
+        </w:rPr>
+        <w:br/>
+      </w:r>
+      <w:r>
+        <w:rPr>
+          <w:lang w:val="nb-NO"/>
+        </w:rPr>
         <w:br/>
       </w:r>
       <w:r>
@@ -1209,9 +1157,15 @@
         <w:t>. Vi gikk på rundgang med å si tankene våre om å ha de forskjellige ansvarsområdene vi hadde identifisert, både med tanke på erfaringen og kompetansen vi hadde og også hvordan vi trodde vi ville likt å ha et slikt ansvarsområde. Basert på dette fordelte vi ansvarsområdene.</w:t>
       </w:r>
       <w:r>
-        <w:br/>
-      </w:r>
-      <w:r>
+        <w:rPr>
+          <w:lang w:val="nb-NO"/>
+        </w:rPr>
+        <w:br/>
+      </w:r>
+      <w:r>
+        <w:rPr>
+          <w:lang w:val="nb-NO"/>
+        </w:rPr>
         <w:br/>
       </w:r>
       <w:r>
@@ -1233,9 +1187,15 @@
         <w:t>) fikk ansvaret for disse. Dette var noe alle syntes virket fornuftig, inkludert gruppemedlemmene som tok på seg de gjeldene ansvarsområdene.</w:t>
       </w:r>
       <w:r>
-        <w:br/>
-      </w:r>
-      <w:r>
+        <w:rPr>
+          <w:lang w:val="nb-NO"/>
+        </w:rPr>
+        <w:br/>
+      </w:r>
+      <w:r>
+        <w:rPr>
+          <w:lang w:val="nb-NO"/>
+        </w:rPr>
         <w:br/>
       </w:r>
       <w:r>
@@ -1245,9 +1205,15 @@
         <w:t>Flere på gruppen sa at de kunne ta rollen som Scrum-master, men at de foretrakk å ha andre ansvarsområder i stedet. Per Øyvind tok ansvaret og rollen som Scrum-master og det skulle vise seg at det var et godt valg.</w:t>
       </w:r>
       <w:r>
-        <w:br/>
-      </w:r>
-      <w:r>
+        <w:rPr>
+          <w:lang w:val="nb-NO"/>
+        </w:rPr>
+        <w:br/>
+      </w:r>
+      <w:r>
+        <w:rPr>
+          <w:lang w:val="nb-NO"/>
+        </w:rPr>
         <w:br/>
       </w:r>
       <w:r>
@@ -1758,9 +1724,15 @@
         <w:t>.</w:t>
       </w:r>
       <w:r>
-        <w:br/>
-      </w:r>
-      <w:r>
+        <w:rPr>
+          <w:lang w:val="nb-NO"/>
+        </w:rPr>
+        <w:br/>
+      </w:r>
+      <w:r>
+        <w:rPr>
+          <w:lang w:val="nb-NO"/>
+        </w:rPr>
         <w:br/>
       </w:r>
       <w:r>
@@ -1879,6 +1851,7 @@
       <w:pPr>
         <w:rPr>
           <w:rFonts w:cstheme="minorHAnsi"/>
+          <w:lang w:val="nb-NO"/>
         </w:rPr>
       </w:pPr>
       <w:r>
@@ -2224,14 +2197,6 @@
       </w:r>
     </w:p>
     <w:p>
-      <w:pPr>
-        <w:rPr>
-          <w:rFonts w:ascii="Times New Roman" w:hAnsi="Times New Roman" w:cs="Times New Roman"/>
-          <w:sz w:val="27"/>
-          <w:szCs w:val="27"/>
-          <w:lang w:val="nb-NO"/>
-        </w:rPr>
-      </w:pPr>
       <w:r>
         <w:rPr>
           <w:lang w:val="nb-NO"/>
@@ -2262,7 +2227,7 @@
           <w:lang w:val="nb-NO"/>
         </w:rPr>
         <w:lastRenderedPageBreak/>
-        <w:t>det Git automatisk gjør for å lagre tidligere versjoner av arbeidet vårt. Så snart vi hadde en fungerende versjon av hele systemet ble denne versjonen lagret som en “branch” (se igjen kap 10.3), mens noen av oss jobbet med forandringer og oppdateringer på andre brancher. Slik unngikk vi å ødelegge den fungerende versjonen. Så snart vi begynte med “branching” sørget Lars Erik for å lære seg det og deretter lære det bort til resten av oss.</w:t>
+        <w:t>det Git automatisk gjør for å lagre tidligere versjoner av arbeidet vårt. Så snart vi hadde en fungerende versjon av hele systemet ble denne versjonen lagret som en “branch”, mens noen av oss jobbet med forandringer og oppdateringer på andre brancher. Slik unngikk vi å ødelegge den fungerende versjonen. Så snart vi begynte med “branching” sørget Lars Erik for å lære seg det og deretter lære det bort til resten av oss.</w:t>
       </w:r>
     </w:p>
     <w:p>
@@ -2280,14 +2245,6 @@
       </w:r>
     </w:p>
     <w:p>
-      <w:pPr>
-        <w:rPr>
-          <w:rFonts w:ascii="Times New Roman" w:hAnsi="Times New Roman" w:cs="Times New Roman"/>
-          <w:sz w:val="27"/>
-          <w:szCs w:val="27"/>
-          <w:lang w:val="nb-NO"/>
-        </w:rPr>
-      </w:pPr>
       <w:r>
         <w:rPr>
           <w:lang w:val="nb-NO"/>
@@ -2295,28 +2252,28 @@
         <w:t>Tidlig ut i prosjektet vårt skrev Svenn: “Er det noen som kan bli med meg å finne ut hvordan vi kan integrere Kartverkets karttjeneste i programmet vårt? Jeg kjenner jeg trenger en til til å være med og grave, og så er det sikrere å ha to på det i tillfelle jeg blir syk.” Senere skjedde nettopp dette: Svenn ble syk i en kort periode. Studass anbefalte oss også å være minst to på hver oppgave, og vi fikk til dette overalt med unntak av databaser og server-oppsett.</w:t>
       </w:r>
       <w:r>
-        <w:rPr>
-          <w:rFonts w:ascii="Times New Roman" w:hAnsi="Times New Roman" w:cs="Times New Roman"/>
-          <w:sz w:val="27"/>
-          <w:szCs w:val="27"/>
-          <w:lang w:val="nb-NO"/>
-        </w:rPr>
-        <w:br/>
-      </w:r>
-      <w:r>
-        <w:rPr>
-          <w:rFonts w:ascii="Times New Roman" w:hAnsi="Times New Roman" w:cs="Times New Roman"/>
-          <w:sz w:val="27"/>
-          <w:szCs w:val="27"/>
-          <w:lang w:val="nb-NO"/>
-        </w:rPr>
-        <w:br/>
-      </w:r>
-      <w:r>
-        <w:rPr>
-          <w:lang w:val="nb-NO"/>
-        </w:rPr>
-        <w:t>Medlemmer som ikke møter har ikke vært noe problem for oss. Alle har satt av tid til å møte opp på møter og møtt opp hvis ikke annet har blitt meldt ifra. I de tilefellene der personer på gruppen ikke har møtt opp har den aktuelle personen hatt en god grunn og sagt fra i god tid. Det har heller aldri vært noe problem å få kontakt med noen i gruppa utenom møter når vi har ønsket det.</w:t>
+        <w:br/>
+      </w:r>
+      <w:r>
+        <w:br/>
+      </w:r>
+      <w:r>
+        <w:rPr>
+          <w:lang w:val="nb-NO"/>
+        </w:rPr>
+        <w:t>Medlemmer som ikke møter har ikke vært noe problem for oss. Alle har satt av tid til å møte opp på møter og møtt opp hvis ikke annet har blitt meldt ifra. I de tilefellene der personer på gruppen ikke har møtt opp</w:t>
+      </w:r>
+      <w:r>
+        <w:rPr>
+          <w:lang w:val="nb-NO"/>
+        </w:rPr>
+        <w:t>,</w:t>
+      </w:r>
+      <w:r>
+        <w:rPr>
+          <w:lang w:val="nb-NO"/>
+        </w:rPr>
+        <w:t xml:space="preserve"> har den aktuelle personen hatt en god grunn og sagt fra i god tid. Det har heller aldri vært noe problem å få kontakt med noen i gruppa utenom møter når vi har ønsket det.</w:t>
       </w:r>
     </w:p>
     <w:p>
@@ -2336,25 +2293,51 @@
     <w:p>
       <w:pPr>
         <w:rPr>
-          <w:rFonts w:ascii="Times New Roman" w:hAnsi="Times New Roman" w:cs="Times New Roman"/>
-          <w:sz w:val="27"/>
-          <w:szCs w:val="27"/>
-          <w:lang w:val="nb-NO"/>
-        </w:rPr>
-      </w:pPr>
-      <w:r>
-        <w:rPr>
-          <w:lang w:val="nb-NO"/>
-        </w:rPr>
-        <w:t>Først flere uker ut i prosjektet identifiserte vi en tendens til at det generelt sett var flere medlemmer som kom for sent til møter. Dette ble tatt opp i et SCRUM-møte, der vi fastslo at tendensen ikke hadde hatt noen skade for prosjektet. Vi diskuterte immidlertid hvordan dette kunne påvirke prosjektet dersom tendensen enten fortsatte eller vokste mer. Konklusjonen ble at vi ga en felles verbal notis til hverandre der vi sa oss enige om å forsøke enda hardere på å møte opp til rett tid. Vi følte det ikke var nødvendig med noen strengere måte å behandle dette på, ettersom tendensen fortsatt ikke hadde gjort noe skade på prosjektet. Vi ble også felles enige om at ingen med intensjon hadde møtt opp forsinket, men heller vært uheldig med å kikke på klokken. Det ble normert en felles aksept for at uhell kan skje, så streng etterfølging ble heller ikke gjort dersom noen fortsatt møtte opp til feil tidspunkt, så lenge det ble begrunnet og beklaget for.</w:t>
+          <w:lang w:val="nb-NO"/>
+        </w:rPr>
+      </w:pPr>
+      <w:r>
+        <w:rPr>
+          <w:lang w:val="nb-NO"/>
+        </w:rPr>
+        <w:t>Først flere uker ut i prosjektet identifiserte vi en tendens til at det generelt sett var flere medlemmer som kom for sent til møter. Dette ble tatt opp i et SCRUM-møte, der vi fastslo at tendensen ikke hadde hatt noen skade for prosjektet. Vi diskuterte immidlertid hvordan dette kunne påvirke prosjektet dersom tendensen enten fortsatte eller vokste mer. Konklusjonen ble at vi ga en felles verbal notis til hverandre der vi sa oss enige om å forsøke enda hardere på å møte opp til rett tid. Vi følte det ikke var nødvendig med noen strengere måte å behandle dette på, ettersom tendensen fortsatt ikke hadde gjort noe skade på prosjektet. Vi ble også felles enige om at ingen med intensjon hadde møtt opp forsinket, men heller vært uheldig med å kikke på klokken</w:t>
+      </w:r>
+      <w:r>
+        <w:rPr>
+          <w:lang w:val="nb-NO"/>
+        </w:rPr>
+        <w:t xml:space="preserve"> og lokalisering av </w:t>
+      </w:r>
+      <w:commentRangeStart w:id="1"/>
+      <w:r>
+        <w:rPr>
+          <w:lang w:val="nb-NO"/>
+        </w:rPr>
+        <w:t>møterom (se kap. 11.1)</w:t>
+      </w:r>
+      <w:r>
+        <w:rPr>
+          <w:lang w:val="nb-NO"/>
+        </w:rPr>
+        <w:t xml:space="preserve">. </w:t>
+      </w:r>
+      <w:commentRangeEnd w:id="1"/>
+      <w:r>
+        <w:rPr>
+          <w:rStyle w:val="CommentReference"/>
+        </w:rPr>
+        <w:commentReference w:id="1"/>
+      </w:r>
+      <w:r>
+        <w:rPr>
+          <w:lang w:val="nb-NO"/>
+        </w:rPr>
+        <w:t>Det ble normert en felles aksept for at uhell kan skje, så streng etterfølging ble heller ikke gjort dersom noen fortsatt møtte opp til feil tidspunkt, så lenge det ble begrunnet og beklaget for.</w:t>
       </w:r>
     </w:p>
     <w:p>
       <w:pPr>
         <w:pStyle w:val="Heading2"/>
-        <w:rPr>
-          <w:lang w:val="nb-NO"/>
-        </w:rPr>
       </w:pPr>
       <w:r>
         <w:rPr>
@@ -2364,14 +2347,6 @@
       </w:r>
     </w:p>
     <w:p>
-      <w:pPr>
-        <w:rPr>
-          <w:rFonts w:ascii="Times New Roman" w:hAnsi="Times New Roman" w:cs="Times New Roman"/>
-          <w:sz w:val="27"/>
-          <w:szCs w:val="27"/>
-          <w:lang w:val="nb-NO"/>
-        </w:rPr>
-      </w:pPr>
       <w:r>
         <w:rPr>
           <w:lang w:val="nb-NO"/>
@@ -2390,7 +2365,7 @@
         <w:rPr>
           <w:lang w:val="nb-NO"/>
         </w:rPr>
-        <w:t xml:space="preserve"> risiko-reduksjon for enhver pris. Sagt på en annen måte: Hvis tiltak mot risiko blir så drastiske at de fører til betydelig treigere fremgang gjør dette at sjansen for at vi ikke blir ferdig i tide blir større, som også er en risiko. Derfor kan man noen ganger være nødt til å gjøre avveininger. Samtidig er det mange tiltak mot </w:t>
+        <w:t xml:space="preserve"> risiko-reduksjon for enhver pris. Sagt på en annen måte: Hvis tiltak mot risiko blir så drastiske at de fører til betydelig treigere fremgang gjør dette at sjansen for at vi ikke blir ferdig i tide større, som også er en risiko. Derfor kan man noen ganger være nødt til å gjøre avveininger. Samtidig er det mange tiltak mot </w:t>
       </w:r>
       <w:r>
         <w:rPr>
@@ -2451,7 +2426,40 @@
         <w:rPr>
           <w:lang w:val="nb-NO"/>
         </w:rPr>
-        <w:t>Gjennom største delen av prosjektet jobbet vi opp mot JXMapViewer som er et bibliotek som skal kunne ta seg av WMS-spørringer og vise dette som et kart i en widget i programmet vårt. Det skulle dessverre vise seg at det var veldig mye jobb med å få dette til å fungere skikkelig og vi støtte på flere problemer, bl.a. i forbindelse med at kartet ikke beholdt størrelsen etter at størrelsen på vinduet det lå i ble forandret på. Derfor følte vi at det var mer produktivt å gå over til Google sin karttjeneste og API for så å servere kartet med sauedata og posisjoner til programmet vårt gjennom et javascript. Byttet av karttjeneste skjedde en uke før prosjektet skulle være ferdig.Det er langt fra optimalt å bytte karttjeneste så sent i prosjektet, men vi var av den oppfatningen av at vi ville kunne levere et bedre produkt vha. Google Maps enn om vi hadde fortsatt med JXMapViewer.</w:t>
+        <w:t>Gjennom største delen av prosjektet jobbet vi opp mot JXMapViewer</w:t>
+      </w:r>
+      <w:commentRangeStart w:id="2"/>
+      <w:r>
+        <w:rPr>
+          <w:rStyle w:val="FootnoteReference"/>
+          <w:lang w:val="nb-NO"/>
+        </w:rPr>
+        <w:footnoteReference w:id="4"/>
+      </w:r>
+      <w:commentRangeEnd w:id="2"/>
+      <w:r>
+        <w:rPr>
+          <w:rStyle w:val="CommentReference"/>
+        </w:rPr>
+        <w:commentReference w:id="2"/>
+      </w:r>
+      <w:r>
+        <w:rPr>
+          <w:lang w:val="nb-NO"/>
+        </w:rPr>
+        <w:t>. Det skulle dessverre vise seg at det var veldig mye jobb med å få dette til å fungere skikkelig og vi støtte på flere problemer, bl.a. i forbindelse med at kartet ikke beholdt størrelsen etter at størrelsen på vinduet det lå i ble forandret på. Derfor følte vi at det var mer produktivt å gå over til Google sin karttjeneste og API</w:t>
+      </w:r>
+      <w:r>
+        <w:rPr>
+          <w:lang w:val="nb-NO"/>
+        </w:rPr>
+        <w:t xml:space="preserve"> (se kap. 10)</w:t>
+      </w:r>
+      <w:r>
+        <w:rPr>
+          <w:lang w:val="nb-NO"/>
+        </w:rPr>
+        <w:t xml:space="preserve"> for så å servere kartet med sauedata og posisjoner til programmet vårt gjennom et javascript. Byttet av karttjeneste skjedde en uke før prosjektet skulle være ferdig.Det er langt fra optimalt å bytte karttjeneste så sent i prosjektet, men vi var av den oppfatningen av at vi ville kunne levere et bedre produkt vha. Google Maps enn om vi hadde fortsatt med JXMapViewer.</w:t>
       </w:r>
     </w:p>
     <w:p>
@@ -2709,6 +2717,7 @@
         <w:rPr>
           <w:lang w:val="nb-NO"/>
         </w:rPr>
+        <w:lastRenderedPageBreak/>
         <w:t>Alarmfunksjon. Her får bruker inn alle nylige alarmer.</w:t>
       </w:r>
     </w:p>
@@ -2727,7 +2736,6 @@
         <w:rPr>
           <w:lang w:val="nb-NO"/>
         </w:rPr>
-        <w:lastRenderedPageBreak/>
         <w:t>For å behandle en alarm, må bruker ha sett på og godkjent alarmen.</w:t>
       </w:r>
     </w:p>
@@ -3050,7 +3058,7 @@
           <w:bottom w:w="15" w:type="dxa"/>
           <w:right w:w="15" w:type="dxa"/>
         </w:tblCellMar>
-        <w:tblLook w:val="04A0" w:firstRow="1" w:lastRow="0" w:firstColumn="1" w:lastColumn="0" w:noHBand="0" w:noVBand="1"/>
+        <w:tblLook w:val="04A0"/>
       </w:tblPr>
       <w:tblGrid>
         <w:gridCol w:w="4964"/>
@@ -3289,7 +3297,7 @@
                 <w:szCs w:val="20"/>
                 <w:lang w:val="nb-NO"/>
               </w:rPr>
-              <w:footnoteReference w:id="4"/>
+              <w:footnoteReference w:id="5"/>
             </w:r>
           </w:p>
         </w:tc>
@@ -3448,65 +3456,15 @@
                 <w:szCs w:val="24"/>
               </w:rPr>
             </w:pPr>
-            <w:proofErr w:type="spellStart"/>
             <w:r>
               <w:rPr>
                 <w:rFonts w:ascii="Arial" w:eastAsia="Times New Roman" w:hAnsi="Arial" w:cs="Arial"/>
                 <w:color w:val="000000"/>
                 <w:sz w:val="20"/>
                 <w:szCs w:val="20"/>
+                <w:lang w:val="nb-NO"/>
               </w:rPr>
-              <w:t>Lettere</w:t>
-            </w:r>
-            <w:proofErr w:type="spellEnd"/>
-            <w:r>
-              <w:rPr>
-                <w:rFonts w:ascii="Arial" w:eastAsia="Times New Roman" w:hAnsi="Arial" w:cs="Arial"/>
-                <w:color w:val="000000"/>
-                <w:sz w:val="20"/>
-                <w:szCs w:val="20"/>
-              </w:rPr>
-              <w:t xml:space="preserve"> å </w:t>
-            </w:r>
-            <w:proofErr w:type="spellStart"/>
-            <w:r>
-              <w:rPr>
-                <w:rFonts w:ascii="Arial" w:eastAsia="Times New Roman" w:hAnsi="Arial" w:cs="Arial"/>
-                <w:color w:val="000000"/>
-                <w:sz w:val="20"/>
-                <w:szCs w:val="20"/>
-              </w:rPr>
-              <w:t>unngå</w:t>
-            </w:r>
-            <w:proofErr w:type="spellEnd"/>
-            <w:r>
-              <w:rPr>
-                <w:rFonts w:ascii="Arial" w:eastAsia="Times New Roman" w:hAnsi="Arial" w:cs="Arial"/>
-                <w:color w:val="000000"/>
-                <w:sz w:val="20"/>
-                <w:szCs w:val="20"/>
-              </w:rPr>
-              <w:t xml:space="preserve"> </w:t>
-            </w:r>
-            <w:proofErr w:type="spellStart"/>
-            <w:r>
-              <w:rPr>
-                <w:rFonts w:ascii="Arial" w:eastAsia="Times New Roman" w:hAnsi="Arial" w:cs="Arial"/>
-                <w:color w:val="000000"/>
-                <w:sz w:val="20"/>
-                <w:szCs w:val="20"/>
-              </w:rPr>
-              <w:t>Parkinsons</w:t>
-            </w:r>
-            <w:proofErr w:type="spellEnd"/>
-            <w:r>
-              <w:rPr>
-                <w:rFonts w:ascii="Arial" w:eastAsia="Times New Roman" w:hAnsi="Arial" w:cs="Arial"/>
-                <w:color w:val="000000"/>
-                <w:sz w:val="20"/>
-                <w:szCs w:val="20"/>
-              </w:rPr>
-              <w:t xml:space="preserve"> Law</w:t>
+              <w:t>Lettere å unngå Parkinsons Law</w:t>
             </w:r>
             <w:r>
               <w:rPr>
@@ -3516,7 +3474,17 @@
                 <w:sz w:val="20"/>
                 <w:szCs w:val="20"/>
               </w:rPr>
-              <w:footnoteReference w:id="5"/>
+              <w:footnoteReference w:id="6"/>
+            </w:r>
+            <w:r>
+              <w:rPr>
+                <w:rFonts w:ascii="Arial" w:eastAsia="Times New Roman" w:hAnsi="Arial" w:cs="Arial"/>
+                <w:color w:val="000000"/>
+                <w:sz w:val="20"/>
+                <w:szCs w:val="20"/>
+                <w:lang w:val="nb-NO"/>
+              </w:rPr>
+              <w:t xml:space="preserve">. </w:t>
             </w:r>
             <w:r>
               <w:rPr>
@@ -3525,7 +3493,7 @@
                 <w:sz w:val="20"/>
                 <w:szCs w:val="20"/>
               </w:rPr>
-              <w:t>. (</w:t>
+              <w:t>(</w:t>
             </w:r>
             <w:r>
               <w:rPr>
@@ -3595,6 +3563,7 @@
                 <w:sz w:val="24"/>
                 <w:szCs w:val="24"/>
               </w:rPr>
+              <w:lastRenderedPageBreak/>
               <w:br/>
             </w:r>
             <w:r>
@@ -3714,67 +3683,18 @@
                 <w:rFonts w:ascii="Times New Roman" w:eastAsia="Times New Roman" w:hAnsi="Times New Roman" w:cs="Times New Roman"/>
                 <w:sz w:val="24"/>
                 <w:szCs w:val="24"/>
+                <w:lang w:val="nb-NO"/>
               </w:rPr>
             </w:pPr>
-            <w:proofErr w:type="spellStart"/>
             <w:r>
               <w:rPr>
                 <w:rFonts w:ascii="Arial" w:eastAsia="Times New Roman" w:hAnsi="Arial" w:cs="Arial"/>
                 <w:color w:val="000000"/>
                 <w:sz w:val="20"/>
                 <w:szCs w:val="20"/>
+                <w:lang w:val="nb-NO"/>
               </w:rPr>
-              <w:t>Lettere</w:t>
-            </w:r>
-            <w:proofErr w:type="spellEnd"/>
-            <w:r>
-              <w:rPr>
-                <w:rFonts w:ascii="Arial" w:eastAsia="Times New Roman" w:hAnsi="Arial" w:cs="Arial"/>
-                <w:color w:val="000000"/>
-                <w:sz w:val="20"/>
-                <w:szCs w:val="20"/>
-              </w:rPr>
-              <w:t xml:space="preserve"> å </w:t>
-            </w:r>
-            <w:proofErr w:type="spellStart"/>
-            <w:r>
-              <w:rPr>
-                <w:rFonts w:ascii="Arial" w:eastAsia="Times New Roman" w:hAnsi="Arial" w:cs="Arial"/>
-                <w:color w:val="000000"/>
-                <w:sz w:val="20"/>
-                <w:szCs w:val="20"/>
-              </w:rPr>
-              <w:t>unngå</w:t>
-            </w:r>
-            <w:proofErr w:type="spellEnd"/>
-            <w:r>
-              <w:rPr>
-                <w:rFonts w:ascii="Arial" w:eastAsia="Times New Roman" w:hAnsi="Arial" w:cs="Arial"/>
-                <w:color w:val="000000"/>
-                <w:sz w:val="20"/>
-                <w:szCs w:val="20"/>
-              </w:rPr>
-              <w:t xml:space="preserve"> </w:t>
-            </w:r>
-            <w:proofErr w:type="spellStart"/>
-            <w:r>
-              <w:rPr>
-                <w:rFonts w:ascii="Arial" w:eastAsia="Times New Roman" w:hAnsi="Arial" w:cs="Arial"/>
-                <w:color w:val="000000"/>
-                <w:sz w:val="20"/>
-                <w:szCs w:val="20"/>
-              </w:rPr>
-              <w:t>utsetting</w:t>
-            </w:r>
-            <w:proofErr w:type="spellEnd"/>
-            <w:r>
-              <w:rPr>
-                <w:rFonts w:ascii="Arial" w:eastAsia="Times New Roman" w:hAnsi="Arial" w:cs="Arial"/>
-                <w:color w:val="000000"/>
-                <w:sz w:val="20"/>
-                <w:szCs w:val="20"/>
-              </w:rPr>
-              <w:t xml:space="preserve"> (procrastination).</w:t>
+              <w:t>Lettere å unngå utsetting (procrastination).</w:t>
             </w:r>
           </w:p>
         </w:tc>
@@ -3804,6 +3724,7 @@
                 <w:rFonts w:ascii="Times New Roman" w:eastAsia="Times New Roman" w:hAnsi="Times New Roman" w:cs="Times New Roman"/>
                 <w:sz w:val="24"/>
                 <w:szCs w:val="24"/>
+                <w:lang w:val="nb-NO"/>
               </w:rPr>
             </w:pPr>
             <w:r>
@@ -3812,6 +3733,7 @@
                 <w:color w:val="000000"/>
                 <w:sz w:val="20"/>
                 <w:szCs w:val="20"/>
+                <w:lang w:val="nb-NO"/>
               </w:rPr>
               <w:tab/>
             </w:r>
@@ -3821,6 +3743,7 @@
                 <w:color w:val="000000"/>
                 <w:sz w:val="20"/>
                 <w:szCs w:val="20"/>
+                <w:lang w:val="nb-NO"/>
               </w:rPr>
               <w:tab/>
             </w:r>
@@ -4043,6 +3966,7 @@
         <w:rPr>
           <w:lang w:val="nb-NO"/>
         </w:rPr>
+        <w:lastRenderedPageBreak/>
         <w:t>Kap 7.4 Kildekodedeling</w:t>
       </w:r>
     </w:p>
@@ -4059,14 +3983,7 @@
         <w:rPr>
           <w:lang w:val="nb-NO"/>
         </w:rPr>
-        <w:t xml:space="preserve">Som tidligere nevnt brukte vi Git til både kildekode og andre filer (diagrammer, dokumenter, osv). Dette er et program som bare noen på gruppa kjente til fra før og som tok litt tid å lære, og de som kunne Git </w:t>
-      </w:r>
-      <w:r>
-        <w:rPr>
-          <w:lang w:val="nb-NO"/>
-        </w:rPr>
-        <w:lastRenderedPageBreak/>
-        <w:t>fra før hjalp til med å lære opp resten. Etter ikke så lang tid var alle komfortable med Git og arbeidet gikk mye lettere enn det hadde gjort uten et slikt hjelpemiddel. I det hele tatt kan Git være et veldig praktisk og kraftig verktøy for å koordinere fells IT-prosjekter.</w:t>
+        <w:t>Som tidligere nevnt brukte vi Git til både kildekode og andre filer (diagrammer, dokumenter, osv). Dette er et program som bare noen på gruppa kjente til fra før og som tok litt tid å lære, og de som kunne Git fra før hjalp til med å lære opp resten. Etter ikke så lang tid var alle komfortable med Git og arbeidet gikk mye lettere enn det hadde gjort uten et slikt hjelpemiddel. I det hele tatt kan Git være et veldig praktisk og kraftig verktøy for å koordinere fells IT-prosjekter.</w:t>
       </w:r>
     </w:p>
     <w:p>
@@ -4305,15 +4222,8 @@
           <w:shd w:val="clear" w:color="auto" w:fill="FFFFFF"/>
           <w:lang w:val="nb-NO"/>
         </w:rPr>
-        <w:t xml:space="preserve">I dette systemet gir brukeren noe information til systemet så systemet kan generere en output tilbake til brukeren. For eksempel log in screen, her skriver bruker inn brukernavn og passord ved hjelp av tastatur. Det blir sjekket opp imot databasen for riktig passord og brukernavn, så blir bruker sendt videre inn i </w:t>
-      </w:r>
-      <w:r>
-        <w:rPr>
-          <w:shd w:val="clear" w:color="auto" w:fill="FFFFFF"/>
-          <w:lang w:val="nb-NO"/>
-        </w:rPr>
         <w:lastRenderedPageBreak/>
-        <w:t xml:space="preserve">systemet hvis dette var riktig. Henholdsvis inne på systemet bruker brukeren mus og klikker seg rundt på forskjellige widgets(se kap 10.7). </w:t>
+        <w:t xml:space="preserve">I dette systemet gir brukeren noe information til systemet så systemet kan generere en output tilbake til brukeren. For eksempel log in screen, her skriver bruker inn brukernavn og passord ved hjelp av tastatur. Det blir sjekket opp imot databasen for riktig passord og brukernavn, så blir bruker sendt videre inn i systemet hvis dette var riktig. Henholdsvis inne på systemet bruker brukeren mus og klikker seg rundt på forskjellige widgets(se kap 10.7). </w:t>
       </w:r>
       <w:r>
         <w:rPr>
@@ -4346,387 +4256,22 @@
           <w:rFonts w:ascii="Times New Roman" w:hAnsi="Times New Roman" w:cs="Times New Roman"/>
           <w:sz w:val="27"/>
           <w:szCs w:val="27"/>
+          <w:lang w:val="nb-NO"/>
         </w:rPr>
       </w:pPr>
       <w:r>
         <w:rPr>
           <w:shd w:val="clear" w:color="auto" w:fill="FFFFFF"/>
-        </w:rPr>
-        <w:t xml:space="preserve">Data i </w:t>
-      </w:r>
-      <w:proofErr w:type="spellStart"/>
-      <w:r>
-        <w:rPr>
-          <w:shd w:val="clear" w:color="auto" w:fill="FFFFFF"/>
-        </w:rPr>
-        <w:t>sau</w:t>
-      </w:r>
-      <w:proofErr w:type="spellEnd"/>
-      <w:r>
-        <w:rPr>
-          <w:shd w:val="clear" w:color="auto" w:fill="FFFFFF"/>
-        </w:rPr>
-        <w:t xml:space="preserve"> </w:t>
-      </w:r>
-      <w:proofErr w:type="spellStart"/>
-      <w:r>
-        <w:rPr>
-          <w:shd w:val="clear" w:color="auto" w:fill="FFFFFF"/>
-        </w:rPr>
-        <w:t>systemet</w:t>
-      </w:r>
-      <w:proofErr w:type="spellEnd"/>
-      <w:r>
-        <w:rPr>
-          <w:shd w:val="clear" w:color="auto" w:fill="FFFFFF"/>
-        </w:rPr>
-        <w:t xml:space="preserve"> </w:t>
-      </w:r>
-      <w:proofErr w:type="spellStart"/>
-      <w:r>
-        <w:rPr>
-          <w:shd w:val="clear" w:color="auto" w:fill="FFFFFF"/>
-        </w:rPr>
-        <w:t>vårt</w:t>
-      </w:r>
-      <w:proofErr w:type="spellEnd"/>
-      <w:r>
-        <w:rPr>
-          <w:shd w:val="clear" w:color="auto" w:fill="FFFFFF"/>
-        </w:rPr>
-        <w:t xml:space="preserve"> </w:t>
-      </w:r>
-      <w:proofErr w:type="spellStart"/>
-      <w:r>
-        <w:rPr>
-          <w:shd w:val="clear" w:color="auto" w:fill="FFFFFF"/>
-        </w:rPr>
-        <w:t>er</w:t>
-      </w:r>
-      <w:proofErr w:type="spellEnd"/>
-      <w:r>
-        <w:rPr>
-          <w:shd w:val="clear" w:color="auto" w:fill="FFFFFF"/>
-        </w:rPr>
-        <w:t xml:space="preserve"> </w:t>
-      </w:r>
-      <w:proofErr w:type="spellStart"/>
-      <w:r>
-        <w:rPr>
-          <w:shd w:val="clear" w:color="auto" w:fill="FFFFFF"/>
-        </w:rPr>
-        <w:t>representert</w:t>
-      </w:r>
-      <w:proofErr w:type="spellEnd"/>
-      <w:r>
-        <w:rPr>
-          <w:shd w:val="clear" w:color="auto" w:fill="FFFFFF"/>
-        </w:rPr>
-        <w:t xml:space="preserve"> i </w:t>
-      </w:r>
-      <w:proofErr w:type="spellStart"/>
-      <w:r>
-        <w:rPr>
-          <w:shd w:val="clear" w:color="auto" w:fill="FFFFFF"/>
-        </w:rPr>
-        <w:t>graffiks</w:t>
-      </w:r>
-      <w:proofErr w:type="spellEnd"/>
-      <w:r>
-        <w:rPr>
-          <w:shd w:val="clear" w:color="auto" w:fill="FFFFFF"/>
-        </w:rPr>
-        <w:t xml:space="preserve"> </w:t>
-      </w:r>
-      <w:proofErr w:type="spellStart"/>
-      <w:r>
-        <w:rPr>
-          <w:shd w:val="clear" w:color="auto" w:fill="FFFFFF"/>
-        </w:rPr>
-        <w:t>grensesnitt</w:t>
-      </w:r>
-      <w:proofErr w:type="spellEnd"/>
-      <w:r>
-        <w:rPr>
-          <w:shd w:val="clear" w:color="auto" w:fill="FFFFFF"/>
-        </w:rPr>
-        <w:t xml:space="preserve"> for </w:t>
-      </w:r>
-      <w:proofErr w:type="spellStart"/>
-      <w:r>
-        <w:rPr>
-          <w:shd w:val="clear" w:color="auto" w:fill="FFFFFF"/>
-        </w:rPr>
-        <w:t>brukeren</w:t>
-      </w:r>
-      <w:proofErr w:type="spellEnd"/>
-      <w:r>
-        <w:rPr>
-          <w:shd w:val="clear" w:color="auto" w:fill="FFFFFF"/>
-        </w:rPr>
-        <w:t xml:space="preserve">, </w:t>
-      </w:r>
-      <w:proofErr w:type="spellStart"/>
-      <w:r>
-        <w:rPr>
-          <w:shd w:val="clear" w:color="auto" w:fill="FFFFFF"/>
-        </w:rPr>
-        <w:t>dette</w:t>
-      </w:r>
-      <w:proofErr w:type="spellEnd"/>
-      <w:r>
-        <w:rPr>
-          <w:shd w:val="clear" w:color="auto" w:fill="FFFFFF"/>
-        </w:rPr>
-        <w:t xml:space="preserve"> </w:t>
-      </w:r>
-      <w:proofErr w:type="spellStart"/>
-      <w:r>
-        <w:rPr>
-          <w:shd w:val="clear" w:color="auto" w:fill="FFFFFF"/>
-        </w:rPr>
-        <w:t>har</w:t>
-      </w:r>
-      <w:proofErr w:type="spellEnd"/>
-      <w:r>
-        <w:rPr>
-          <w:shd w:val="clear" w:color="auto" w:fill="FFFFFF"/>
-        </w:rPr>
-        <w:t xml:space="preserve"> </w:t>
-      </w:r>
-      <w:proofErr w:type="spellStart"/>
-      <w:r>
-        <w:rPr>
-          <w:shd w:val="clear" w:color="auto" w:fill="FFFFFF"/>
-        </w:rPr>
-        <w:t>kontakt</w:t>
-      </w:r>
-      <w:proofErr w:type="spellEnd"/>
-      <w:r>
-        <w:rPr>
-          <w:shd w:val="clear" w:color="auto" w:fill="FFFFFF"/>
-        </w:rPr>
-        <w:t xml:space="preserve"> med </w:t>
-      </w:r>
-      <w:proofErr w:type="spellStart"/>
-      <w:r>
-        <w:rPr>
-          <w:shd w:val="clear" w:color="auto" w:fill="FFFFFF"/>
-        </w:rPr>
-        <w:t>serveren</w:t>
-      </w:r>
-      <w:proofErr w:type="spellEnd"/>
-      <w:r>
-        <w:rPr>
-          <w:shd w:val="clear" w:color="auto" w:fill="FFFFFF"/>
-        </w:rPr>
-        <w:t xml:space="preserve"> </w:t>
-      </w:r>
-      <w:proofErr w:type="spellStart"/>
-      <w:r>
-        <w:rPr>
-          <w:shd w:val="clear" w:color="auto" w:fill="FFFFFF"/>
-        </w:rPr>
-        <w:t>som</w:t>
-      </w:r>
-      <w:proofErr w:type="spellEnd"/>
-      <w:r>
-        <w:rPr>
-          <w:shd w:val="clear" w:color="auto" w:fill="FFFFFF"/>
-        </w:rPr>
-        <w:t xml:space="preserve"> </w:t>
-      </w:r>
-      <w:proofErr w:type="spellStart"/>
-      <w:r>
-        <w:rPr>
-          <w:shd w:val="clear" w:color="auto" w:fill="FFFFFF"/>
-        </w:rPr>
-        <w:t>henter</w:t>
-      </w:r>
-      <w:proofErr w:type="spellEnd"/>
-      <w:r>
-        <w:rPr>
-          <w:shd w:val="clear" w:color="auto" w:fill="FFFFFF"/>
-        </w:rPr>
-        <w:t xml:space="preserve"> </w:t>
-      </w:r>
-      <w:proofErr w:type="spellStart"/>
-      <w:r>
-        <w:rPr>
-          <w:shd w:val="clear" w:color="auto" w:fill="FFFFFF"/>
-        </w:rPr>
-        <w:t>ut</w:t>
-      </w:r>
-      <w:proofErr w:type="spellEnd"/>
-      <w:r>
-        <w:rPr>
-          <w:shd w:val="clear" w:color="auto" w:fill="FFFFFF"/>
-        </w:rPr>
-        <w:t xml:space="preserve"> data </w:t>
-      </w:r>
-      <w:proofErr w:type="spellStart"/>
-      <w:proofErr w:type="gramStart"/>
-      <w:r>
-        <w:rPr>
-          <w:shd w:val="clear" w:color="auto" w:fill="FFFFFF"/>
-        </w:rPr>
-        <w:t>fra</w:t>
-      </w:r>
-      <w:proofErr w:type="spellEnd"/>
-      <w:proofErr w:type="gramEnd"/>
-      <w:r>
-        <w:rPr>
-          <w:shd w:val="clear" w:color="auto" w:fill="FFFFFF"/>
-        </w:rPr>
-        <w:t xml:space="preserve"> </w:t>
-      </w:r>
-      <w:proofErr w:type="spellStart"/>
-      <w:r>
-        <w:rPr>
-          <w:shd w:val="clear" w:color="auto" w:fill="FFFFFF"/>
-        </w:rPr>
-        <w:t>databasen</w:t>
-      </w:r>
-      <w:proofErr w:type="spellEnd"/>
-      <w:r>
-        <w:rPr>
-          <w:shd w:val="clear" w:color="auto" w:fill="FFFFFF"/>
-        </w:rPr>
-        <w:t xml:space="preserve">. I </w:t>
-      </w:r>
-      <w:proofErr w:type="spellStart"/>
-      <w:r>
-        <w:rPr>
-          <w:shd w:val="clear" w:color="auto" w:fill="FFFFFF"/>
-        </w:rPr>
-        <w:t>databasen</w:t>
-      </w:r>
-      <w:proofErr w:type="spellEnd"/>
-      <w:r>
-        <w:rPr>
-          <w:shd w:val="clear" w:color="auto" w:fill="FFFFFF"/>
-        </w:rPr>
-        <w:t xml:space="preserve"> </w:t>
-      </w:r>
-      <w:proofErr w:type="spellStart"/>
-      <w:r>
-        <w:rPr>
-          <w:shd w:val="clear" w:color="auto" w:fill="FFFFFF"/>
-        </w:rPr>
-        <w:t>så</w:t>
-      </w:r>
-      <w:proofErr w:type="spellEnd"/>
-      <w:r>
-        <w:rPr>
-          <w:shd w:val="clear" w:color="auto" w:fill="FFFFFF"/>
-        </w:rPr>
-        <w:t xml:space="preserve"> </w:t>
-      </w:r>
-      <w:proofErr w:type="spellStart"/>
-      <w:r>
-        <w:rPr>
-          <w:shd w:val="clear" w:color="auto" w:fill="FFFFFF"/>
-        </w:rPr>
-        <w:t>lagres</w:t>
-      </w:r>
-      <w:proofErr w:type="spellEnd"/>
-      <w:r>
-        <w:rPr>
-          <w:shd w:val="clear" w:color="auto" w:fill="FFFFFF"/>
-        </w:rPr>
-        <w:t xml:space="preserve"> all data </w:t>
-      </w:r>
-      <w:proofErr w:type="spellStart"/>
-      <w:r>
-        <w:rPr>
-          <w:shd w:val="clear" w:color="auto" w:fill="FFFFFF"/>
-        </w:rPr>
-        <w:t>som</w:t>
-      </w:r>
-      <w:proofErr w:type="spellEnd"/>
-      <w:r>
-        <w:rPr>
-          <w:shd w:val="clear" w:color="auto" w:fill="FFFFFF"/>
-        </w:rPr>
-        <w:t xml:space="preserve"> </w:t>
-      </w:r>
-      <w:proofErr w:type="spellStart"/>
-      <w:r>
-        <w:rPr>
-          <w:shd w:val="clear" w:color="auto" w:fill="FFFFFF"/>
-        </w:rPr>
-        <w:t>er</w:t>
-      </w:r>
-      <w:proofErr w:type="spellEnd"/>
-      <w:r>
-        <w:rPr>
-          <w:shd w:val="clear" w:color="auto" w:fill="FFFFFF"/>
-        </w:rPr>
-        <w:t xml:space="preserve"> </w:t>
-      </w:r>
-      <w:proofErr w:type="spellStart"/>
-      <w:r>
-        <w:rPr>
-          <w:shd w:val="clear" w:color="auto" w:fill="FFFFFF"/>
-        </w:rPr>
-        <w:t>hensiktsmessig</w:t>
-      </w:r>
-      <w:proofErr w:type="spellEnd"/>
-      <w:r>
-        <w:rPr>
-          <w:shd w:val="clear" w:color="auto" w:fill="FFFFFF"/>
-        </w:rPr>
-        <w:t xml:space="preserve"> for </w:t>
-      </w:r>
-      <w:proofErr w:type="spellStart"/>
-      <w:r>
-        <w:rPr>
-          <w:shd w:val="clear" w:color="auto" w:fill="FFFFFF"/>
-        </w:rPr>
-        <w:t>systemet</w:t>
-      </w:r>
-      <w:proofErr w:type="spellEnd"/>
-      <w:r>
-        <w:rPr>
-          <w:shd w:val="clear" w:color="auto" w:fill="FFFFFF"/>
-        </w:rPr>
-        <w:t xml:space="preserve"> </w:t>
-      </w:r>
-      <w:proofErr w:type="spellStart"/>
-      <w:proofErr w:type="gramStart"/>
-      <w:r>
-        <w:rPr>
-          <w:shd w:val="clear" w:color="auto" w:fill="FFFFFF"/>
-        </w:rPr>
-        <w:t>vårt</w:t>
-      </w:r>
-      <w:proofErr w:type="spellEnd"/>
-      <w:r>
-        <w:rPr>
-          <w:shd w:val="clear" w:color="auto" w:fill="FFFFFF"/>
-        </w:rPr>
-        <w:t>(</w:t>
-      </w:r>
-      <w:proofErr w:type="spellStart"/>
-      <w:proofErr w:type="gramEnd"/>
-      <w:r>
-        <w:rPr>
-          <w:shd w:val="clear" w:color="auto" w:fill="FFFFFF"/>
-        </w:rPr>
-        <w:t>sauer</w:t>
-      </w:r>
-      <w:proofErr w:type="spellEnd"/>
-      <w:r>
-        <w:rPr>
-          <w:shd w:val="clear" w:color="auto" w:fill="FFFFFF"/>
-        </w:rPr>
-        <w:t>, farmer mm.).</w:t>
-      </w:r>
-      <w:r>
-        <w:rPr>
-          <w:rFonts w:ascii="Times New Roman" w:hAnsi="Times New Roman" w:cs="Times New Roman"/>
-          <w:sz w:val="27"/>
-          <w:szCs w:val="27"/>
+          <w:lang w:val="nb-NO"/>
+        </w:rPr>
+        <w:t>Data i sau systemet vårt er representert i graffiks grensesnitt for brukeren, dette har kontakt med serveren som henter ut data fra databasen. I databasen så lagres all data som er hensiktsmessig for systemet vårt(sauer, farmer mm.).</w:t>
+      </w:r>
+      <w:r>
+        <w:rPr>
+          <w:rFonts w:ascii="Times New Roman" w:hAnsi="Times New Roman" w:cs="Times New Roman"/>
+          <w:sz w:val="27"/>
+          <w:szCs w:val="27"/>
+          <w:lang w:val="nb-NO"/>
         </w:rPr>
         <w:br/>
       </w:r>
@@ -4985,6 +4530,7 @@
           <w:rFonts w:eastAsia="Times New Roman"/>
           <w:lang w:val="nb-NO"/>
         </w:rPr>
+        <w:lastRenderedPageBreak/>
         <w:t>com.net:MailNotifier</w:t>
       </w:r>
     </w:p>
@@ -5041,532 +4587,532 @@
           <w:color w:val="000000"/>
           <w:lang w:val="nb-NO"/>
         </w:rPr>
+        <w:br/>
+      </w:r>
+      <w:r>
+        <w:rPr>
+          <w:rStyle w:val="Heading5Char"/>
+          <w:lang w:val="nb-NO"/>
+        </w:rPr>
+        <w:t>com.net:Request</w:t>
+      </w:r>
+      <w:r>
+        <w:rPr>
+          <w:rStyle w:val="Heading5Char"/>
+          <w:lang w:val="nb-NO"/>
+        </w:rPr>
+        <w:br/>
+      </w:r>
+      <w:r>
+        <w:rPr>
+          <w:rFonts w:cstheme="minorHAnsi"/>
+          <w:color w:val="000000"/>
+          <w:lang w:val="nb-NO"/>
+        </w:rPr>
+        <w:t>Wrapper</w:t>
+      </w:r>
+      <w:r>
+        <w:rPr>
+          <w:rFonts w:cstheme="minorHAnsi"/>
+          <w:color w:val="000000"/>
+          <w:lang w:val="nb-NO"/>
+        </w:rPr>
+        <w:t>-klasse for forespørsler til serveren fra klienten.</w:t>
+      </w:r>
+      <w:r>
+        <w:rPr>
+          <w:rFonts w:cstheme="minorHAnsi"/>
+          <w:color w:val="000000"/>
+          <w:lang w:val="nb-NO"/>
+        </w:rPr>
+        <w:t xml:space="preserve">Kan </w:t>
+      </w:r>
+      <w:r>
+        <w:rPr>
+          <w:rFonts w:cstheme="minorHAnsi"/>
+          <w:color w:val="000000"/>
+          <w:lang w:val="nb-NO"/>
+        </w:rPr>
+        <w:t>settes også i et av to modus; forespørsel eller logg av. Logg av gjør at serveren kan lukke tilkoblingen uten feilmeldinger.</w:t>
+      </w:r>
+      <w:r>
+        <w:rPr>
+          <w:rFonts w:cstheme="minorHAnsi"/>
+          <w:color w:val="000000"/>
+          <w:lang w:val="nb-NO"/>
+        </w:rPr>
+        <w:br/>
+      </w:r>
+      <w:r>
+        <w:rPr>
+          <w:rFonts w:cstheme="minorHAnsi"/>
+          <w:color w:val="000000"/>
+          <w:lang w:val="nb-NO"/>
+        </w:rPr>
+        <w:br/>
+      </w:r>
+      <w:r>
+        <w:rPr>
+          <w:rStyle w:val="Heading5Char"/>
+          <w:lang w:val="nb-NO"/>
+        </w:rPr>
+        <w:t>com.net:Response</w:t>
+      </w:r>
+      <w:r>
+        <w:rPr>
+          <w:rStyle w:val="Heading5Char"/>
+          <w:lang w:val="nb-NO"/>
+        </w:rPr>
+        <w:br/>
+      </w:r>
+      <w:r>
+        <w:rPr>
+          <w:rFonts w:cstheme="minorHAnsi"/>
+          <w:color w:val="000000"/>
+          <w:lang w:val="nb-NO"/>
+        </w:rPr>
+        <w:t>Wrapper</w:t>
+      </w:r>
+      <w:r>
+        <w:rPr>
+          <w:rFonts w:cstheme="minorHAnsi"/>
+          <w:color w:val="000000"/>
+          <w:lang w:val="nb-NO"/>
+        </w:rPr>
+        <w:t>-klasse</w:t>
+      </w:r>
+      <w:r>
+        <w:rPr>
+          <w:rFonts w:cstheme="minorHAnsi"/>
+          <w:color w:val="000000"/>
+          <w:lang w:val="nb-NO"/>
+        </w:rPr>
+        <w:t xml:space="preserve"> som</w:t>
+      </w:r>
+      <w:r>
+        <w:rPr>
+          <w:rFonts w:cstheme="minorHAnsi"/>
+          <w:color w:val="000000"/>
+          <w:lang w:val="nb-NO"/>
+        </w:rPr>
+        <w:t xml:space="preserve"> inneholder svaret som blir sendt tilbake til klienten fra serveren. </w:t>
+      </w:r>
+    </w:p>
+    <w:p>
+      <w:pPr>
+        <w:rPr>
+          <w:rFonts w:cstheme="minorHAnsi"/>
+          <w:color w:val="000000"/>
+          <w:lang w:val="nb-NO"/>
+        </w:rPr>
+      </w:pPr>
+      <w:r>
+        <w:rPr>
+          <w:rStyle w:val="Heading5Char"/>
+          <w:lang w:val="nb-NO"/>
+        </w:rPr>
+        <w:t>com.net:Server</w:t>
+      </w:r>
+      <w:r>
+        <w:rPr>
+          <w:rStyle w:val="Heading5Char"/>
+          <w:lang w:val="nb-NO"/>
+        </w:rPr>
+        <w:br/>
+      </w:r>
+      <w:r>
+        <w:rPr>
+          <w:rFonts w:cstheme="minorHAnsi"/>
+          <w:color w:val="000000"/>
+          <w:lang w:val="nb-NO"/>
+        </w:rPr>
+        <w:t xml:space="preserve">Server-klassen er basisen for hele serversiden av programmet. Den starter opp AlertNotifier, SheepStatusSimulator og fungerer som base for ServerGUI. Det er denne klassen som mottar tilkoblinger fra klienter via sockets, og starter ClientHandler for hver av disse. </w:t>
+      </w:r>
+      <w:r>
+        <w:rPr>
+          <w:rFonts w:cstheme="minorHAnsi"/>
+          <w:color w:val="000000"/>
+          <w:lang w:val="nb-NO"/>
+        </w:rPr>
+        <w:br/>
+      </w:r>
+      <w:r>
+        <w:rPr>
+          <w:rFonts w:cstheme="minorHAnsi"/>
+          <w:color w:val="000000"/>
+          <w:lang w:val="nb-NO"/>
+        </w:rPr>
+        <w:br/>
+      </w:r>
+      <w:r>
+        <w:rPr>
+          <w:rStyle w:val="Heading5Char"/>
+          <w:lang w:val="nb-NO"/>
+        </w:rPr>
+        <w:t>com.net:ServerGUI</w:t>
+      </w:r>
+      <w:r>
+        <w:rPr>
+          <w:rStyle w:val="Heading5Char"/>
+          <w:lang w:val="nb-NO"/>
+        </w:rPr>
+        <w:br/>
+      </w:r>
+      <w:r>
+        <w:rPr>
+          <w:rFonts w:cstheme="minorHAnsi"/>
+          <w:color w:val="000000"/>
+          <w:lang w:val="nb-NO"/>
+        </w:rPr>
+        <w:t>ServerGUI er et GUI som bygger på Server-klassen for å gjøre det letter</w:t>
+      </w:r>
+      <w:r>
+        <w:rPr>
+          <w:rFonts w:cstheme="minorHAnsi"/>
+          <w:color w:val="000000"/>
+          <w:lang w:val="nb-NO"/>
+        </w:rPr>
+        <w:t>e å administrere databasen etc.</w:t>
+      </w:r>
+      <w:r>
+        <w:rPr>
+          <w:rFonts w:cstheme="minorHAnsi"/>
+          <w:color w:val="000000"/>
+          <w:lang w:val="nb-NO"/>
+        </w:rPr>
+        <w:br/>
+      </w:r>
+      <w:r>
+        <w:rPr>
+          <w:rFonts w:cstheme="minorHAnsi"/>
+          <w:color w:val="000000"/>
+          <w:lang w:val="nb-NO"/>
+        </w:rPr>
+        <w:br/>
+      </w:r>
+      <w:r>
+        <w:rPr>
+          <w:rStyle w:val="Heading5Char"/>
+          <w:lang w:val="nb-NO"/>
+        </w:rPr>
+        <w:t>com.skype:PhoneNotifier</w:t>
+      </w:r>
+      <w:r>
+        <w:rPr>
+          <w:rStyle w:val="Heading5Char"/>
+          <w:lang w:val="nb-NO"/>
+        </w:rPr>
+        <w:br/>
+      </w:r>
+      <w:r>
+        <w:rPr>
+          <w:rFonts w:cstheme="minorHAnsi"/>
+          <w:color w:val="000000"/>
+          <w:lang w:val="nb-NO"/>
+        </w:rPr>
+        <w:t>G</w:t>
+      </w:r>
+      <w:r>
+        <w:rPr>
+          <w:rFonts w:cstheme="minorHAnsi"/>
+          <w:color w:val="000000"/>
+          <w:lang w:val="nb-NO"/>
+        </w:rPr>
+        <w:t xml:space="preserve"> gjør det mulig å varsle brukere på sms når systemet mottar en SheepAlert. Den er bygget på en tilpasset versjon av skype sin SDK. </w:t>
+      </w:r>
+      <w:r>
+        <w:rPr>
+          <w:rFonts w:cstheme="minorHAnsi"/>
+          <w:color w:val="000000"/>
+          <w:lang w:val="nb-NO"/>
+        </w:rPr>
+        <w:t>Starter</w:t>
+      </w:r>
+      <w:r>
+        <w:rPr>
+          <w:rFonts w:cstheme="minorHAnsi"/>
+          <w:color w:val="000000"/>
+          <w:lang w:val="nb-NO"/>
+        </w:rPr>
+        <w:t xml:space="preserve"> opp runtimen til skype, og sender sms til brukere når den får beskjed om det.</w:t>
+      </w:r>
+    </w:p>
+    <w:p>
+      <w:pPr>
+        <w:pStyle w:val="Heading5"/>
+        <w:rPr>
+          <w:lang w:val="nb-NO"/>
+        </w:rPr>
+      </w:pPr>
+      <w:r>
+        <w:rPr>
+          <w:rFonts w:eastAsia="Times New Roman"/>
+          <w:lang w:val="nb-NO"/>
+        </w:rPr>
+        <w:t>core:AlertNotifier</w:t>
+      </w:r>
+    </w:p>
+    <w:p>
+      <w:pPr>
+        <w:rPr>
+          <w:rFonts w:cstheme="minorHAnsi"/>
+          <w:color w:val="000000"/>
+          <w:lang w:val="nb-NO"/>
+        </w:rPr>
+      </w:pPr>
+      <w:r>
+        <w:rPr>
+          <w:rFonts w:cstheme="minorHAnsi"/>
+          <w:color w:val="000000"/>
+          <w:lang w:val="nb-NO"/>
+        </w:rPr>
+        <w:t>Sørger</w:t>
+      </w:r>
+      <w:r>
+        <w:rPr>
+          <w:rFonts w:cstheme="minorHAnsi"/>
+          <w:color w:val="000000"/>
+          <w:lang w:val="nb-NO"/>
+        </w:rPr>
+        <w:t xml:space="preserve"> for at brukere får beskjed som en alarm uavhengig om de er logget på klient-systemet. </w:t>
+      </w:r>
+      <w:r>
+        <w:rPr>
+          <w:rFonts w:cstheme="minorHAnsi"/>
+          <w:color w:val="000000"/>
+          <w:lang w:val="nb-NO"/>
+        </w:rPr>
+        <w:br/>
+      </w:r>
+      <w:r>
+        <w:rPr>
+          <w:rFonts w:cstheme="minorHAnsi"/>
+          <w:color w:val="000000"/>
+          <w:lang w:val="nb-NO"/>
+        </w:rPr>
+        <w:br/>
+      </w:r>
+      <w:r>
+        <w:rPr>
+          <w:rStyle w:val="Heading5Char"/>
+          <w:lang w:val="nb-NO"/>
+        </w:rPr>
+        <w:t>core:HelpPrinter</w:t>
+      </w:r>
+      <w:r>
+        <w:rPr>
+          <w:rStyle w:val="Heading5Char"/>
+          <w:lang w:val="nb-NO"/>
+        </w:rPr>
+        <w:br/>
+      </w:r>
+      <w:r>
+        <w:rPr>
+          <w:rFonts w:cstheme="minorHAnsi"/>
+          <w:color w:val="000000"/>
+          <w:lang w:val="nb-NO"/>
+        </w:rPr>
+        <w:t xml:space="preserve">Statisk </w:t>
+      </w:r>
+      <w:r>
+        <w:rPr>
+          <w:rFonts w:cstheme="minorHAnsi"/>
+          <w:color w:val="000000"/>
+          <w:lang w:val="nb-NO"/>
+        </w:rPr>
+        <w:t>hjelpeklasse som inneholder hjelpeteksten til kommandoene i ServerGUI</w:t>
+      </w:r>
+      <w:r>
+        <w:rPr>
+          <w:rFonts w:cstheme="minorHAnsi"/>
+          <w:color w:val="000000"/>
+          <w:lang w:val="nb-NO"/>
+        </w:rPr>
+        <w:t xml:space="preserve"> for </w:t>
+      </w:r>
+      <w:r>
+        <w:rPr>
+          <w:rFonts w:cstheme="minorHAnsi"/>
+          <w:color w:val="000000"/>
+          <w:lang w:val="nb-NO"/>
+        </w:rPr>
+        <w:t>å holde ServerGUI så ryddig som mulig.</w:t>
+      </w:r>
+      <w:r>
+        <w:rPr>
+          <w:rFonts w:cstheme="minorHAnsi"/>
+          <w:color w:val="000000"/>
+          <w:lang w:val="nb-NO"/>
+        </w:rPr>
+        <w:br/>
+      </w:r>
+      <w:r>
+        <w:rPr>
+          <w:rFonts w:cstheme="minorHAnsi"/>
+          <w:color w:val="000000"/>
+          <w:lang w:val="nb-NO"/>
+        </w:rPr>
+        <w:br/>
+      </w:r>
+      <w:r>
+        <w:rPr>
+          <w:rStyle w:val="Heading5Char"/>
+          <w:lang w:val="nb-NO"/>
+        </w:rPr>
+        <w:t>core.classes.*</w:t>
+      </w:r>
+      <w:r>
+        <w:rPr>
+          <w:rStyle w:val="Heading5Char"/>
+          <w:lang w:val="nb-NO"/>
+        </w:rPr>
+        <w:br/>
+      </w:r>
+      <w:r>
+        <w:rPr>
+          <w:rFonts w:cstheme="minorHAnsi"/>
+          <w:color w:val="000000"/>
+          <w:lang w:val="nb-NO"/>
+        </w:rPr>
+        <w:t>Se implementasjon for klient-systemet.</w:t>
+      </w:r>
+      <w:r>
+        <w:rPr>
+          <w:rFonts w:cstheme="minorHAnsi"/>
+          <w:color w:val="000000"/>
+          <w:lang w:val="nb-NO"/>
+        </w:rPr>
+        <w:br/>
+      </w:r>
+      <w:r>
+        <w:rPr>
+          <w:rFonts w:cstheme="minorHAnsi"/>
+          <w:color w:val="000000"/>
+          <w:lang w:val="nb-NO"/>
+        </w:rPr>
+        <w:br/>
+      </w:r>
+      <w:r>
+        <w:rPr>
+          <w:rStyle w:val="Heading5Char"/>
+          <w:lang w:val="nb-NO"/>
+        </w:rPr>
+        <w:t>core.settings.*</w:t>
+      </w:r>
+      <w:r>
+        <w:rPr>
+          <w:rStyle w:val="Heading5Char"/>
+          <w:lang w:val="nb-NO"/>
+        </w:rPr>
+        <w:br/>
+      </w:r>
+      <w:r>
+        <w:rPr>
+          <w:rFonts w:cstheme="minorHAnsi"/>
+          <w:color w:val="000000"/>
+          <w:lang w:val="nb-NO"/>
+        </w:rPr>
+        <w:t>Se implementasjon for klient-systemet.</w:t>
+      </w:r>
+      <w:r>
+        <w:rPr>
+          <w:rFonts w:cstheme="minorHAnsi"/>
+          <w:color w:val="000000"/>
+          <w:lang w:val="nb-NO"/>
+        </w:rPr>
+        <w:br/>
+      </w:r>
+      <w:r>
+        <w:rPr>
+          <w:rFonts w:cstheme="minorHAnsi"/>
+          <w:color w:val="000000"/>
+          <w:lang w:val="nb-NO"/>
+        </w:rPr>
+        <w:br/>
+      </w:r>
+      <w:r>
+        <w:rPr>
+          <w:rStyle w:val="Heading5Char"/>
+          <w:lang w:val="nb-NO"/>
+        </w:rPr>
+        <w:t>core.sim:SheepStatusSimulator</w:t>
+      </w:r>
+      <w:r>
+        <w:rPr>
+          <w:rStyle w:val="Heading5Char"/>
+          <w:lang w:val="nb-NO"/>
+        </w:rPr>
+        <w:br/>
+      </w:r>
+      <w:r>
+        <w:rPr>
+          <w:rFonts w:cstheme="minorHAnsi"/>
+          <w:color w:val="000000"/>
+          <w:lang w:val="nb-NO"/>
+        </w:rPr>
+        <w:t xml:space="preserve">Simulerer </w:t>
+      </w:r>
+      <w:r>
+        <w:rPr>
+          <w:rFonts w:cstheme="minorHAnsi"/>
+          <w:color w:val="000000"/>
+          <w:lang w:val="nb-NO"/>
+        </w:rPr>
+        <w:t xml:space="preserve"> statusene fra sauene. </w:t>
+      </w:r>
+      <w:r>
+        <w:rPr>
+          <w:rFonts w:cstheme="minorHAnsi"/>
+          <w:color w:val="000000"/>
+          <w:lang w:val="nb-NO"/>
+        </w:rPr>
+        <w:t>S</w:t>
+      </w:r>
+      <w:r>
+        <w:rPr>
+          <w:rFonts w:cstheme="minorHAnsi"/>
+          <w:color w:val="000000"/>
+          <w:lang w:val="nb-NO"/>
+        </w:rPr>
+        <w:t>tartes av Server-klassen, og lager nye statuser for alle levende sauer på et gitt, redigerbart, intervall. I tillegg tar den seg av generering av alarmer og sender disse til AlertNotifier.</w:t>
+      </w:r>
+      <w:r>
+        <w:rPr>
+          <w:rFonts w:cstheme="minorHAnsi"/>
+          <w:color w:val="000000"/>
+          <w:lang w:val="nb-NO"/>
+        </w:rPr>
+        <w:br/>
+      </w:r>
+      <w:r>
+        <w:rPr>
+          <w:rFonts w:cstheme="minorHAnsi"/>
+          <w:color w:val="000000"/>
+          <w:lang w:val="nb-NO"/>
+        </w:rPr>
+        <w:br/>
+      </w:r>
+      <w:r>
+        <w:rPr>
+          <w:rStyle w:val="Heading5Char"/>
+          <w:lang w:val="nb-NO"/>
+        </w:rPr>
+        <w:t>core.sim:DatabasePopulator</w:t>
+      </w:r>
+      <w:r>
+        <w:rPr>
+          <w:rStyle w:val="Heading5Char"/>
+          <w:lang w:val="nb-NO"/>
+        </w:rPr>
+        <w:br/>
+      </w:r>
+      <w:r>
+        <w:rPr>
+          <w:rFonts w:cstheme="minorHAnsi"/>
+          <w:color w:val="000000"/>
+          <w:lang w:val="nb-NO"/>
+        </w:rPr>
         <w:lastRenderedPageBreak/>
-        <w:br/>
-      </w:r>
-      <w:r>
-        <w:rPr>
-          <w:rStyle w:val="Heading5Char"/>
-          <w:lang w:val="nb-NO"/>
-        </w:rPr>
-        <w:t>com.net:Request</w:t>
-      </w:r>
-      <w:r>
-        <w:rPr>
-          <w:rStyle w:val="Heading5Char"/>
-          <w:lang w:val="nb-NO"/>
-        </w:rPr>
-        <w:br/>
-      </w:r>
-      <w:r>
-        <w:rPr>
-          <w:rFonts w:cstheme="minorHAnsi"/>
-          <w:color w:val="000000"/>
-          <w:lang w:val="nb-NO"/>
-        </w:rPr>
-        <w:t>Wrapper</w:t>
-      </w:r>
-      <w:r>
-        <w:rPr>
-          <w:rFonts w:cstheme="minorHAnsi"/>
-          <w:color w:val="000000"/>
-          <w:lang w:val="nb-NO"/>
-        </w:rPr>
-        <w:t>-klasse for forespørsler til serveren fra klienten.</w:t>
-      </w:r>
-      <w:r>
-        <w:rPr>
-          <w:rFonts w:cstheme="minorHAnsi"/>
-          <w:color w:val="000000"/>
-          <w:lang w:val="nb-NO"/>
-        </w:rPr>
-        <w:t xml:space="preserve">Kan </w:t>
-      </w:r>
-      <w:r>
-        <w:rPr>
-          <w:rFonts w:cstheme="minorHAnsi"/>
-          <w:color w:val="000000"/>
-          <w:lang w:val="nb-NO"/>
-        </w:rPr>
-        <w:t>settes også i et av to modus; forespørsel eller logg av. Logg av gjør at serveren kan lukke tilkoblingen uten feilmeldinger.</w:t>
-      </w:r>
-      <w:r>
-        <w:rPr>
-          <w:rFonts w:cstheme="minorHAnsi"/>
-          <w:color w:val="000000"/>
-          <w:lang w:val="nb-NO"/>
-        </w:rPr>
-        <w:br/>
-      </w:r>
-      <w:r>
-        <w:rPr>
-          <w:rFonts w:cstheme="minorHAnsi"/>
-          <w:color w:val="000000"/>
-          <w:lang w:val="nb-NO"/>
-        </w:rPr>
-        <w:br/>
-      </w:r>
-      <w:r>
-        <w:rPr>
-          <w:rStyle w:val="Heading5Char"/>
-          <w:lang w:val="nb-NO"/>
-        </w:rPr>
-        <w:t>com.net:Response</w:t>
-      </w:r>
-      <w:r>
-        <w:rPr>
-          <w:rStyle w:val="Heading5Char"/>
-          <w:lang w:val="nb-NO"/>
-        </w:rPr>
-        <w:br/>
-      </w:r>
-      <w:r>
-        <w:rPr>
-          <w:rFonts w:cstheme="minorHAnsi"/>
-          <w:color w:val="000000"/>
-          <w:lang w:val="nb-NO"/>
-        </w:rPr>
-        <w:t>Wrapper</w:t>
-      </w:r>
-      <w:r>
-        <w:rPr>
-          <w:rFonts w:cstheme="minorHAnsi"/>
-          <w:color w:val="000000"/>
-          <w:lang w:val="nb-NO"/>
-        </w:rPr>
-        <w:t>-klasse</w:t>
-      </w:r>
-      <w:r>
-        <w:rPr>
-          <w:rFonts w:cstheme="minorHAnsi"/>
-          <w:color w:val="000000"/>
-          <w:lang w:val="nb-NO"/>
-        </w:rPr>
-        <w:t xml:space="preserve"> som</w:t>
-      </w:r>
-      <w:r>
-        <w:rPr>
-          <w:rFonts w:cstheme="minorHAnsi"/>
-          <w:color w:val="000000"/>
-          <w:lang w:val="nb-NO"/>
-        </w:rPr>
-        <w:t xml:space="preserve"> inneholder svaret som blir sendt tilbake til klienten fra serveren. </w:t>
-      </w:r>
-    </w:p>
-    <w:p>
-      <w:pPr>
-        <w:rPr>
-          <w:rFonts w:cstheme="minorHAnsi"/>
-          <w:color w:val="000000"/>
-          <w:lang w:val="nb-NO"/>
-        </w:rPr>
-      </w:pPr>
-      <w:r>
-        <w:rPr>
-          <w:rStyle w:val="Heading5Char"/>
-          <w:lang w:val="nb-NO"/>
-        </w:rPr>
-        <w:t>com.net:Server</w:t>
-      </w:r>
-      <w:r>
-        <w:rPr>
-          <w:rStyle w:val="Heading5Char"/>
-          <w:lang w:val="nb-NO"/>
-        </w:rPr>
-        <w:br/>
-      </w:r>
-      <w:r>
-        <w:rPr>
-          <w:rFonts w:cstheme="minorHAnsi"/>
-          <w:color w:val="000000"/>
-          <w:lang w:val="nb-NO"/>
-        </w:rPr>
-        <w:t xml:space="preserve">Server-klassen er basisen for hele serversiden av programmet. Den starter opp AlertNotifier, SheepStatusSimulator og fungerer som base for ServerGUI. Det er denne klassen som mottar tilkoblinger fra klienter via sockets, og starter ClientHandler for hver av disse. </w:t>
-      </w:r>
-      <w:r>
-        <w:rPr>
-          <w:rFonts w:cstheme="minorHAnsi"/>
-          <w:color w:val="000000"/>
-          <w:lang w:val="nb-NO"/>
-        </w:rPr>
-        <w:br/>
-      </w:r>
-      <w:r>
-        <w:rPr>
-          <w:rFonts w:cstheme="minorHAnsi"/>
-          <w:color w:val="000000"/>
-          <w:lang w:val="nb-NO"/>
-        </w:rPr>
-        <w:br/>
-      </w:r>
-      <w:r>
-        <w:rPr>
-          <w:rStyle w:val="Heading5Char"/>
-          <w:lang w:val="nb-NO"/>
-        </w:rPr>
-        <w:t>com.net:ServerGUI</w:t>
-      </w:r>
-      <w:r>
-        <w:rPr>
-          <w:rStyle w:val="Heading5Char"/>
-          <w:lang w:val="nb-NO"/>
-        </w:rPr>
-        <w:br/>
-      </w:r>
-      <w:r>
-        <w:rPr>
-          <w:rFonts w:cstheme="minorHAnsi"/>
-          <w:color w:val="000000"/>
-          <w:lang w:val="nb-NO"/>
-        </w:rPr>
-        <w:t>ServerGUI er et GUI som bygger på Server-klassen for å gjøre det letter</w:t>
-      </w:r>
-      <w:r>
-        <w:rPr>
-          <w:rFonts w:cstheme="minorHAnsi"/>
-          <w:color w:val="000000"/>
-          <w:lang w:val="nb-NO"/>
-        </w:rPr>
-        <w:t>e å administrere databasen etc.</w:t>
-      </w:r>
-      <w:r>
-        <w:rPr>
-          <w:rFonts w:cstheme="minorHAnsi"/>
-          <w:color w:val="000000"/>
-          <w:lang w:val="nb-NO"/>
-        </w:rPr>
-        <w:br/>
-      </w:r>
-      <w:r>
-        <w:rPr>
-          <w:rFonts w:cstheme="minorHAnsi"/>
-          <w:color w:val="000000"/>
-          <w:lang w:val="nb-NO"/>
-        </w:rPr>
-        <w:br/>
-      </w:r>
-      <w:r>
-        <w:rPr>
-          <w:rStyle w:val="Heading5Char"/>
-          <w:lang w:val="nb-NO"/>
-        </w:rPr>
-        <w:t>com.skype:PhoneNotifier</w:t>
-      </w:r>
-      <w:r>
-        <w:rPr>
-          <w:rStyle w:val="Heading5Char"/>
-          <w:lang w:val="nb-NO"/>
-        </w:rPr>
-        <w:br/>
-      </w:r>
-      <w:r>
-        <w:rPr>
-          <w:rFonts w:cstheme="minorHAnsi"/>
-          <w:color w:val="000000"/>
-          <w:lang w:val="nb-NO"/>
-        </w:rPr>
-        <w:t>G</w:t>
-      </w:r>
-      <w:r>
-        <w:rPr>
-          <w:rFonts w:cstheme="minorHAnsi"/>
-          <w:color w:val="000000"/>
-          <w:lang w:val="nb-NO"/>
-        </w:rPr>
-        <w:t xml:space="preserve"> gjør det mulig å varsle brukere på sms når systemet mottar en SheepAlert. Den er bygget på en tilpasset versjon av skype sin SDK. </w:t>
-      </w:r>
-      <w:r>
-        <w:rPr>
-          <w:rFonts w:cstheme="minorHAnsi"/>
-          <w:color w:val="000000"/>
-          <w:lang w:val="nb-NO"/>
-        </w:rPr>
-        <w:t>Starter</w:t>
-      </w:r>
-      <w:r>
-        <w:rPr>
-          <w:rFonts w:cstheme="minorHAnsi"/>
-          <w:color w:val="000000"/>
-          <w:lang w:val="nb-NO"/>
-        </w:rPr>
-        <w:t xml:space="preserve"> opp runtimen til skype, og sender sms til brukere når den får beskjed om det.</w:t>
-      </w:r>
-    </w:p>
-    <w:p>
-      <w:pPr>
-        <w:pStyle w:val="Heading5"/>
-        <w:rPr>
-          <w:lang w:val="nb-NO"/>
-        </w:rPr>
-      </w:pPr>
-      <w:r>
-        <w:rPr>
-          <w:rFonts w:eastAsia="Times New Roman"/>
-          <w:lang w:val="nb-NO"/>
-        </w:rPr>
-        <w:t>core:AlertNotifier</w:t>
-      </w:r>
-    </w:p>
-    <w:p>
-      <w:pPr>
-        <w:rPr>
-          <w:rFonts w:cstheme="minorHAnsi"/>
-          <w:color w:val="000000"/>
-          <w:lang w:val="nb-NO"/>
-        </w:rPr>
-      </w:pPr>
-      <w:r>
-        <w:rPr>
-          <w:rFonts w:cstheme="minorHAnsi"/>
-          <w:color w:val="000000"/>
-          <w:lang w:val="nb-NO"/>
-        </w:rPr>
-        <w:t>Sørger</w:t>
-      </w:r>
-      <w:r>
-        <w:rPr>
-          <w:rFonts w:cstheme="minorHAnsi"/>
-          <w:color w:val="000000"/>
-          <w:lang w:val="nb-NO"/>
-        </w:rPr>
-        <w:t xml:space="preserve"> for at brukere får beskjed som en alarm uavhengig om de er logget på klient-systemet. </w:t>
-      </w:r>
-      <w:r>
-        <w:rPr>
-          <w:rFonts w:cstheme="minorHAnsi"/>
-          <w:color w:val="000000"/>
-          <w:lang w:val="nb-NO"/>
-        </w:rPr>
-        <w:br/>
-      </w:r>
-      <w:r>
-        <w:rPr>
-          <w:rFonts w:cstheme="minorHAnsi"/>
-          <w:color w:val="000000"/>
-          <w:lang w:val="nb-NO"/>
-        </w:rPr>
-        <w:br/>
-      </w:r>
-      <w:r>
-        <w:rPr>
-          <w:rStyle w:val="Heading5Char"/>
-          <w:lang w:val="nb-NO"/>
-        </w:rPr>
-        <w:t>core:HelpPrinter</w:t>
-      </w:r>
-      <w:r>
-        <w:rPr>
-          <w:rStyle w:val="Heading5Char"/>
-          <w:lang w:val="nb-NO"/>
-        </w:rPr>
-        <w:br/>
-      </w:r>
-      <w:r>
-        <w:rPr>
-          <w:rFonts w:cstheme="minorHAnsi"/>
-          <w:color w:val="000000"/>
-          <w:lang w:val="nb-NO"/>
-        </w:rPr>
-        <w:t xml:space="preserve">Statisk </w:t>
-      </w:r>
-      <w:r>
-        <w:rPr>
-          <w:rFonts w:cstheme="minorHAnsi"/>
-          <w:color w:val="000000"/>
-          <w:lang w:val="nb-NO"/>
-        </w:rPr>
-        <w:t>hjelpeklasse som inneholder hjelpeteksten til kommandoene i ServerGUI</w:t>
-      </w:r>
-      <w:r>
-        <w:rPr>
-          <w:rFonts w:cstheme="minorHAnsi"/>
-          <w:color w:val="000000"/>
-          <w:lang w:val="nb-NO"/>
-        </w:rPr>
-        <w:t xml:space="preserve"> for </w:t>
-      </w:r>
-      <w:r>
-        <w:rPr>
-          <w:rFonts w:cstheme="minorHAnsi"/>
-          <w:color w:val="000000"/>
-          <w:lang w:val="nb-NO"/>
-        </w:rPr>
-        <w:t>å holde ServerGUI så ryddig som mulig.</w:t>
-      </w:r>
-      <w:r>
-        <w:rPr>
-          <w:rFonts w:cstheme="minorHAnsi"/>
-          <w:color w:val="000000"/>
-          <w:lang w:val="nb-NO"/>
-        </w:rPr>
-        <w:br/>
-      </w:r>
-      <w:r>
-        <w:rPr>
-          <w:rFonts w:cstheme="minorHAnsi"/>
-          <w:color w:val="000000"/>
-          <w:lang w:val="nb-NO"/>
-        </w:rPr>
-        <w:br/>
-      </w:r>
-      <w:r>
-        <w:rPr>
-          <w:rStyle w:val="Heading5Char"/>
-          <w:lang w:val="nb-NO"/>
-        </w:rPr>
-        <w:t>core.classes.*</w:t>
-      </w:r>
-      <w:r>
-        <w:rPr>
-          <w:rStyle w:val="Heading5Char"/>
-          <w:lang w:val="nb-NO"/>
-        </w:rPr>
-        <w:br/>
-      </w:r>
-      <w:r>
-        <w:rPr>
-          <w:rFonts w:cstheme="minorHAnsi"/>
-          <w:color w:val="000000"/>
-          <w:lang w:val="nb-NO"/>
-        </w:rPr>
-        <w:t>Se implementasjon for klient-systemet.</w:t>
-      </w:r>
-      <w:r>
-        <w:rPr>
-          <w:rFonts w:cstheme="minorHAnsi"/>
-          <w:color w:val="000000"/>
-          <w:lang w:val="nb-NO"/>
-        </w:rPr>
-        <w:br/>
-      </w:r>
-      <w:r>
-        <w:rPr>
-          <w:rFonts w:cstheme="minorHAnsi"/>
-          <w:color w:val="000000"/>
-          <w:lang w:val="nb-NO"/>
-        </w:rPr>
-        <w:br/>
-      </w:r>
-      <w:r>
-        <w:rPr>
-          <w:rStyle w:val="Heading5Char"/>
-          <w:lang w:val="nb-NO"/>
-        </w:rPr>
-        <w:t>core.settings.*</w:t>
-      </w:r>
-      <w:r>
-        <w:rPr>
-          <w:rStyle w:val="Heading5Char"/>
-          <w:lang w:val="nb-NO"/>
-        </w:rPr>
-        <w:br/>
-      </w:r>
-      <w:r>
-        <w:rPr>
-          <w:rFonts w:cstheme="minorHAnsi"/>
-          <w:color w:val="000000"/>
-          <w:lang w:val="nb-NO"/>
-        </w:rPr>
-        <w:t>Se implementasjon for klient-systemet.</w:t>
-      </w:r>
-      <w:r>
-        <w:rPr>
-          <w:rFonts w:cstheme="minorHAnsi"/>
-          <w:color w:val="000000"/>
-          <w:lang w:val="nb-NO"/>
-        </w:rPr>
-        <w:br/>
-      </w:r>
-      <w:r>
-        <w:rPr>
-          <w:rFonts w:cstheme="minorHAnsi"/>
-          <w:color w:val="000000"/>
-          <w:lang w:val="nb-NO"/>
-        </w:rPr>
-        <w:br/>
-      </w:r>
-      <w:r>
-        <w:rPr>
-          <w:rStyle w:val="Heading5Char"/>
-          <w:lang w:val="nb-NO"/>
-        </w:rPr>
-        <w:t>core.sim:SheepStatusSimulator</w:t>
-      </w:r>
-      <w:r>
-        <w:rPr>
-          <w:rStyle w:val="Heading5Char"/>
-          <w:lang w:val="nb-NO"/>
-        </w:rPr>
-        <w:br/>
-      </w:r>
-      <w:r>
-        <w:rPr>
-          <w:rFonts w:cstheme="minorHAnsi"/>
-          <w:color w:val="000000"/>
-          <w:lang w:val="nb-NO"/>
-        </w:rPr>
-        <w:t xml:space="preserve">Simulerer </w:t>
-      </w:r>
-      <w:r>
-        <w:rPr>
-          <w:rFonts w:cstheme="minorHAnsi"/>
-          <w:color w:val="000000"/>
-          <w:lang w:val="nb-NO"/>
-        </w:rPr>
-        <w:t xml:space="preserve"> statusene fra sauene. </w:t>
-      </w:r>
-      <w:r>
-        <w:rPr>
-          <w:rFonts w:cstheme="minorHAnsi"/>
-          <w:color w:val="000000"/>
-          <w:lang w:val="nb-NO"/>
-        </w:rPr>
-        <w:t>S</w:t>
-      </w:r>
-      <w:r>
-        <w:rPr>
-          <w:rFonts w:cstheme="minorHAnsi"/>
-          <w:color w:val="000000"/>
-          <w:lang w:val="nb-NO"/>
-        </w:rPr>
-        <w:t>tartes av Server-klassen, og lager nye statuser for alle levende sauer på et gitt, redigerbart, intervall. I tillegg tar den seg av generering av alarmer og sender disse til AlertNotifier.</w:t>
-      </w:r>
-      <w:r>
-        <w:rPr>
-          <w:rFonts w:cstheme="minorHAnsi"/>
-          <w:color w:val="000000"/>
-          <w:lang w:val="nb-NO"/>
-        </w:rPr>
-        <w:br/>
-      </w:r>
-      <w:r>
-        <w:rPr>
-          <w:rFonts w:cstheme="minorHAnsi"/>
-          <w:color w:val="000000"/>
-          <w:lang w:val="nb-NO"/>
-        </w:rPr>
-        <w:br/>
-      </w:r>
-      <w:r>
-        <w:rPr>
-          <w:rStyle w:val="Heading5Char"/>
-          <w:lang w:val="nb-NO"/>
-        </w:rPr>
-        <w:t>core.sim:DatabasePopulator</w:t>
-      </w:r>
-      <w:r>
-        <w:rPr>
-          <w:rStyle w:val="Heading5Char"/>
-          <w:lang w:val="nb-NO"/>
-        </w:rPr>
-        <w:br/>
-      </w:r>
-      <w:r>
-        <w:rPr>
-          <w:rFonts w:cstheme="minorHAnsi"/>
-          <w:color w:val="000000"/>
-          <w:lang w:val="nb-NO"/>
-        </w:rPr>
         <w:t>Et</w:t>
       </w:r>
       <w:r>
@@ -5604,35 +5150,342 @@
           <w:szCs w:val="36"/>
           <w:lang w:val="nb-NO"/>
         </w:rPr>
+        <w:t>Kap 10 Verktøy</w:t>
+      </w:r>
+    </w:p>
+    <w:p>
+      <w:pPr>
+        <w:pStyle w:val="Heading4"/>
+        <w:rPr>
+          <w:lang w:val="nb-NO"/>
+        </w:rPr>
+      </w:pPr>
+      <w:r>
+        <w:rPr>
+          <w:lang w:val="nb-NO"/>
+        </w:rPr>
+        <w:t>Javadoc</w:t>
+      </w:r>
+    </w:p>
+    <w:p>
+      <w:pPr>
+        <w:rPr>
+          <w:lang w:val="nb-NO"/>
+        </w:rPr>
+      </w:pPr>
+      <w:r>
+        <w:rPr>
+          <w:lang w:val="nb-NO"/>
+        </w:rPr>
+        <w:t>Dokumentasjonsgenerator for generasjon av API-dokumentasjon i HTML-format fra kildekode i Java.</w:t>
+      </w:r>
+    </w:p>
+    <w:p>
+      <w:pPr>
+        <w:rPr>
+          <w:b/>
+          <w:lang w:val="nb-NO"/>
+        </w:rPr>
+      </w:pPr>
+      <w:r>
+        <w:rPr>
+          <w:b/>
+          <w:lang w:val="nb-NO"/>
+        </w:rPr>
+        <w:t>ER-Modeller</w:t>
+      </w:r>
+    </w:p>
+    <w:p>
+      <w:pPr>
+        <w:rPr>
+          <w:lang w:val="nb-NO"/>
+        </w:rPr>
+      </w:pPr>
+      <w:r>
+        <w:rPr>
+          <w:lang w:val="nb-NO"/>
+        </w:rPr>
+        <w:t>Program for modellering av databaser og ER-diagrammer</w:t>
+      </w:r>
+    </w:p>
+    <w:p>
+      <w:pPr>
+        <w:rPr>
+          <w:b/>
+          <w:lang w:val="nb-NO"/>
+        </w:rPr>
+      </w:pPr>
+      <w:r>
+        <w:rPr>
+          <w:b/>
+          <w:lang w:val="nb-NO"/>
+        </w:rPr>
+        <w:t>Dia</w:t>
+      </w:r>
+    </w:p>
+    <w:p>
+      <w:pPr>
+        <w:rPr>
+          <w:lang w:val="nb-NO"/>
+        </w:rPr>
+      </w:pPr>
+      <w:r>
+        <w:rPr>
+          <w:lang w:val="nb-NO"/>
+        </w:rPr>
+        <w:t>Program for design av diagrammer med støtte for bl.a UML-diagrammer.</w:t>
+      </w:r>
+    </w:p>
+    <w:p>
+      <w:pPr>
+        <w:rPr>
+          <w:b/>
+          <w:lang w:val="nb-NO"/>
+        </w:rPr>
+      </w:pPr>
+      <w:r>
+        <w:rPr>
+          <w:b/>
+          <w:lang w:val="nb-NO"/>
+        </w:rPr>
+        <w:t>UML</w:t>
+      </w:r>
+    </w:p>
+    <w:p>
+      <w:pPr>
+        <w:rPr>
+          <w:lang w:val="nb-NO"/>
+        </w:rPr>
+      </w:pPr>
+      <w:r>
+        <w:rPr>
+          <w:lang w:val="nb-NO"/>
+        </w:rPr>
+        <w:t>Unified Modeling Language (UML) ble brukt i produksjonen av diverse diagrammer.</w:t>
+      </w:r>
+    </w:p>
+    <w:p>
+      <w:pPr>
+        <w:rPr>
+          <w:b/>
+          <w:lang w:val="nb-NO"/>
+        </w:rPr>
+      </w:pPr>
+      <w:r>
+        <w:rPr>
+          <w:b/>
+          <w:lang w:val="nb-NO"/>
+        </w:rPr>
+        <w:t>Eclipse</w:t>
+      </w:r>
+    </w:p>
+    <w:p>
+      <w:pPr>
+        <w:rPr>
+          <w:lang w:val="nb-NO"/>
+        </w:rPr>
+      </w:pPr>
+      <w:r>
+        <w:rPr>
+          <w:lang w:val="nb-NO"/>
+        </w:rPr>
+        <w:t>Et “Integrated Development Environment” laget for Java-utvikling.</w:t>
+      </w:r>
+    </w:p>
+    <w:p>
+      <w:pPr>
+        <w:rPr>
+          <w:b/>
+          <w:lang w:val="nb-NO"/>
+        </w:rPr>
+      </w:pPr>
+      <w:r>
+        <w:rPr>
+          <w:b/>
+          <w:lang w:val="nb-NO"/>
+        </w:rPr>
+        <w:t>Facebook</w:t>
+      </w:r>
+    </w:p>
+    <w:p>
+      <w:pPr>
+        <w:rPr>
+          <w:lang w:val="nb-NO"/>
+        </w:rPr>
+      </w:pPr>
+      <w:r>
+        <w:rPr>
+          <w:lang w:val="nb-NO"/>
+        </w:rPr>
+        <w:t>Sosial mediaplatform med innebygget funksjon for gruppekommunikasjon og informasjonsdeling. Har vært svært viktig for hvordan gruppen har samarbeidet.</w:t>
+      </w:r>
+    </w:p>
+    <w:p>
+      <w:pPr>
+        <w:rPr>
+          <w:b/>
+          <w:lang w:val="nb-NO"/>
+        </w:rPr>
+      </w:pPr>
+      <w:r>
+        <w:rPr>
+          <w:b/>
+          <w:lang w:val="nb-NO"/>
+        </w:rPr>
+        <w:t>GIT</w:t>
+      </w:r>
+    </w:p>
+    <w:p>
+      <w:pPr>
+        <w:rPr>
+          <w:lang w:val="nb-NO"/>
+        </w:rPr>
+      </w:pPr>
+      <w:r>
+        <w:rPr>
+          <w:lang w:val="nb-NO"/>
+        </w:rPr>
+        <w:t>Distribuert versjonskontrol- og kildekodesystem.</w:t>
+      </w:r>
+    </w:p>
+    <w:p>
+      <w:pPr>
+        <w:rPr>
+          <w:b/>
+          <w:lang w:val="nb-NO"/>
+        </w:rPr>
+      </w:pPr>
+      <w:r>
+        <w:rPr>
+          <w:b/>
+          <w:lang w:val="nb-NO"/>
+        </w:rPr>
+        <w:t>Qt Jambi</w:t>
+      </w:r>
+    </w:p>
+    <w:p>
+      <w:pPr>
+        <w:rPr>
+          <w:lang w:val="nb-NO"/>
+        </w:rPr>
+      </w:pPr>
+      <w:r>
+        <w:rPr>
+          <w:lang w:val="nb-NO"/>
+        </w:rPr>
+        <w:t xml:space="preserve">Qt Jambi er et Java bibliotek for å lage grafiske brukergrensesnitt med bindinger mot C++ biblioteket Qt. </w:t>
+      </w:r>
+      <w:r>
+        <w:rPr>
+          <w:lang w:val="nb-NO"/>
+        </w:rPr>
+        <w:t xml:space="preserve">Vi valgte Qt som verktøy for GUI-design siden Anders allerede hadde erfaringer med </w:t>
+      </w:r>
+      <w:r>
+        <w:rPr>
+          <w:lang w:val="nb-NO"/>
+        </w:rPr>
+        <w:t>det fra før.</w:t>
+      </w:r>
+    </w:p>
+    <w:p>
+      <w:pPr>
+        <w:rPr>
+          <w:b/>
+          <w:lang w:val="nb-NO"/>
+        </w:rPr>
+      </w:pPr>
+      <w:r>
+        <w:rPr>
+          <w:b/>
+          <w:lang w:val="nb-NO"/>
+        </w:rPr>
+        <w:t>Kartverkets WMS-tjeneste</w:t>
+      </w:r>
+    </w:p>
+    <w:p>
+      <w:pPr>
+        <w:rPr>
+          <w:lang w:val="nb-NO"/>
+        </w:rPr>
+      </w:pPr>
+      <w:r>
+        <w:rPr>
+          <w:lang w:val="nb-NO"/>
+        </w:rPr>
+        <w:t>En visningstjeneste for kartbilder over http</w:t>
+      </w:r>
+      <w:r>
+        <w:rPr>
+          <w:lang w:val="nb-NO"/>
+        </w:rPr>
+        <w:t>-</w:t>
+      </w:r>
+      <w:r>
+        <w:rPr>
+          <w:lang w:val="nb-NO"/>
+        </w:rPr>
+        <w:t>protokollen.</w:t>
+      </w:r>
+    </w:p>
+    <w:p>
+      <w:pPr>
+        <w:rPr>
+          <w:b/>
+          <w:lang w:val="nb-NO"/>
+        </w:rPr>
+      </w:pPr>
+      <w:r>
+        <w:rPr>
+          <w:b/>
+          <w:lang w:val="nb-NO"/>
+        </w:rPr>
+        <w:t>Google maps API</w:t>
+      </w:r>
+    </w:p>
+    <w:p>
+      <w:pPr>
+        <w:rPr>
+          <w:lang w:val="nb-NO"/>
+        </w:rPr>
+      </w:pPr>
+      <w:r>
+        <w:rPr>
+          <w:lang w:val="nb-NO"/>
+        </w:rPr>
+        <w:t>Interface for å integrere Google sin kartløsning på nettsider.</w:t>
+      </w:r>
+    </w:p>
+    <w:p>
+      <w:pPr>
+        <w:rPr>
+          <w:b/>
+          <w:lang w:val="nb-NO"/>
+        </w:rPr>
+      </w:pPr>
+      <w:r>
+        <w:rPr>
+          <w:b/>
+          <w:lang w:val="nb-NO"/>
+        </w:rPr>
         <w:lastRenderedPageBreak/>
-        <w:t>Kap 10 Verktøy</w:t>
-      </w:r>
-    </w:p>
-    <w:p>
-      <w:pPr>
-        <w:pStyle w:val="Heading4"/>
-        <w:rPr>
-          <w:lang w:val="nb-NO"/>
-        </w:rPr>
-      </w:pPr>
-      <w:r>
-        <w:rPr>
-          <w:lang w:val="nb-NO"/>
-        </w:rPr>
-        <w:t>Javadoc</w:t>
-      </w:r>
-    </w:p>
-    <w:p>
-      <w:pPr>
-        <w:rPr>
-          <w:lang w:val="nb-NO"/>
-        </w:rPr>
-      </w:pPr>
-      <w:r>
-        <w:rPr>
-          <w:lang w:val="nb-NO"/>
-        </w:rPr>
-        <w:t>Dokumentasjonsgenerator for generasjon av API-dokumentasjon i HTML-format fra kildekode i Java.</w:t>
+        <w:t>Trello</w:t>
+      </w:r>
+    </w:p>
+    <w:p>
+      <w:pPr>
+        <w:rPr>
+          <w:rFonts w:ascii="Times New Roman" w:hAnsi="Times New Roman" w:cs="Times New Roman"/>
+          <w:sz w:val="27"/>
+          <w:szCs w:val="27"/>
+          <w:lang w:val="nb-NO"/>
+        </w:rPr>
+      </w:pPr>
+      <w:r>
+        <w:rPr>
+          <w:lang w:val="nb-NO"/>
+        </w:rPr>
+        <w:t>Trello.com er en nettside som hjelper folk med å få oversikt over og koordinere prosjektene sine</w:t>
       </w:r>
     </w:p>
     <w:p>
@@ -5647,313 +5500,6 @@
           <w:b/>
           <w:lang w:val="nb-NO"/>
         </w:rPr>
-        <w:t>ER-Modeller</w:t>
-      </w:r>
-    </w:p>
-    <w:p>
-      <w:pPr>
-        <w:rPr>
-          <w:lang w:val="nb-NO"/>
-        </w:rPr>
-      </w:pPr>
-      <w:r>
-        <w:rPr>
-          <w:lang w:val="nb-NO"/>
-        </w:rPr>
-        <w:t>Program for modellering av databaser og ER-diagrammer</w:t>
-      </w:r>
-    </w:p>
-    <w:p>
-      <w:pPr>
-        <w:rPr>
-          <w:b/>
-          <w:lang w:val="nb-NO"/>
-        </w:rPr>
-      </w:pPr>
-      <w:r>
-        <w:rPr>
-          <w:b/>
-          <w:lang w:val="nb-NO"/>
-        </w:rPr>
-        <w:t>Dia</w:t>
-      </w:r>
-    </w:p>
-    <w:p>
-      <w:pPr>
-        <w:rPr>
-          <w:lang w:val="nb-NO"/>
-        </w:rPr>
-      </w:pPr>
-      <w:r>
-        <w:rPr>
-          <w:lang w:val="nb-NO"/>
-        </w:rPr>
-        <w:t>Program for design av diagrammer med støtte for bl.a UML-diagrammer.</w:t>
-      </w:r>
-    </w:p>
-    <w:p>
-      <w:pPr>
-        <w:rPr>
-          <w:b/>
-          <w:lang w:val="nb-NO"/>
-        </w:rPr>
-      </w:pPr>
-      <w:r>
-        <w:rPr>
-          <w:b/>
-          <w:lang w:val="nb-NO"/>
-        </w:rPr>
-        <w:t>UML</w:t>
-      </w:r>
-    </w:p>
-    <w:p>
-      <w:pPr>
-        <w:rPr>
-          <w:lang w:val="nb-NO"/>
-        </w:rPr>
-      </w:pPr>
-      <w:r>
-        <w:rPr>
-          <w:lang w:val="nb-NO"/>
-        </w:rPr>
-        <w:t>Unified Modeling Language (UML) ble brukt i produksjonen av diverse diagrammer.</w:t>
-      </w:r>
-    </w:p>
-    <w:p>
-      <w:pPr>
-        <w:rPr>
-          <w:b/>
-          <w:lang w:val="nb-NO"/>
-        </w:rPr>
-      </w:pPr>
-      <w:r>
-        <w:rPr>
-          <w:b/>
-          <w:lang w:val="nb-NO"/>
-        </w:rPr>
-        <w:t>Eclipse</w:t>
-      </w:r>
-    </w:p>
-    <w:p>
-      <w:pPr>
-        <w:rPr>
-          <w:lang w:val="nb-NO"/>
-        </w:rPr>
-      </w:pPr>
-      <w:r>
-        <w:rPr>
-          <w:lang w:val="nb-NO"/>
-        </w:rPr>
-        <w:t>Et “Integrated Development Environment” laget for Java-utvikling.</w:t>
-      </w:r>
-    </w:p>
-    <w:p>
-      <w:pPr>
-        <w:rPr>
-          <w:b/>
-          <w:lang w:val="nb-NO"/>
-        </w:rPr>
-      </w:pPr>
-      <w:r>
-        <w:rPr>
-          <w:b/>
-          <w:lang w:val="nb-NO"/>
-        </w:rPr>
-        <w:t>Facebook</w:t>
-      </w:r>
-    </w:p>
-    <w:p>
-      <w:pPr>
-        <w:rPr>
-          <w:lang w:val="nb-NO"/>
-        </w:rPr>
-      </w:pPr>
-      <w:r>
-        <w:rPr>
-          <w:lang w:val="nb-NO"/>
-        </w:rPr>
-        <w:t>Sosial mediaplatform med innebygget funksjon for gruppekommunikasjon og informasjonsdeling. Har vært svært viktig for hvordan gruppen har samarbeidet.</w:t>
-      </w:r>
-    </w:p>
-    <w:p>
-      <w:pPr>
-        <w:rPr>
-          <w:b/>
-          <w:lang w:val="nb-NO"/>
-        </w:rPr>
-      </w:pPr>
-      <w:r>
-        <w:rPr>
-          <w:b/>
-          <w:lang w:val="nb-NO"/>
-        </w:rPr>
-        <w:t>GIT</w:t>
-      </w:r>
-    </w:p>
-    <w:p>
-      <w:pPr>
-        <w:rPr>
-          <w:lang w:val="nb-NO"/>
-        </w:rPr>
-      </w:pPr>
-      <w:r>
-        <w:rPr>
-          <w:lang w:val="nb-NO"/>
-        </w:rPr>
-        <w:t>Distribuert versjonskontrol- og kildekodesystem.</w:t>
-      </w:r>
-    </w:p>
-    <w:p>
-      <w:pPr>
-        <w:rPr>
-          <w:b/>
-          <w:lang w:val="nb-NO"/>
-        </w:rPr>
-      </w:pPr>
-      <w:r>
-        <w:rPr>
-          <w:b/>
-          <w:lang w:val="nb-NO"/>
-        </w:rPr>
-        <w:t>Qt Jambi</w:t>
-      </w:r>
-    </w:p>
-    <w:p>
-      <w:pPr>
-        <w:rPr>
-          <w:lang w:val="nb-NO"/>
-        </w:rPr>
-      </w:pPr>
-      <w:r>
-        <w:rPr>
-          <w:lang w:val="nb-NO"/>
-        </w:rPr>
-        <w:t xml:space="preserve">Qt Jambi er et Java bibliotek for å lage grafiske brukergrensesnitt med bindinger mot C++ biblioteket Qt. </w:t>
-      </w:r>
-      <w:r>
-        <w:rPr>
-          <w:lang w:val="nb-NO"/>
-        </w:rPr>
-        <w:t xml:space="preserve">Vi valgte Qt som verktøy for GUI-design siden Anders allerede hadde erfaringer med </w:t>
-      </w:r>
-      <w:r>
-        <w:rPr>
-          <w:lang w:val="nb-NO"/>
-        </w:rPr>
-        <w:t>det fra før.</w:t>
-      </w:r>
-    </w:p>
-    <w:p>
-      <w:pPr>
-        <w:rPr>
-          <w:b/>
-          <w:lang w:val="nb-NO"/>
-        </w:rPr>
-      </w:pPr>
-      <w:r>
-        <w:rPr>
-          <w:b/>
-          <w:lang w:val="nb-NO"/>
-        </w:rPr>
-        <w:t>Kartverkets WMS-tjeneste</w:t>
-      </w:r>
-    </w:p>
-    <w:p>
-      <w:pPr>
-        <w:rPr>
-          <w:lang w:val="nb-NO"/>
-        </w:rPr>
-      </w:pPr>
-      <w:r>
-        <w:rPr>
-          <w:lang w:val="nb-NO"/>
-        </w:rPr>
-        <w:t>En visningstjeneste for kartbilder over http</w:t>
-      </w:r>
-      <w:r>
-        <w:rPr>
-          <w:lang w:val="nb-NO"/>
-        </w:rPr>
-        <w:t>-</w:t>
-      </w:r>
-      <w:r>
-        <w:rPr>
-          <w:lang w:val="nb-NO"/>
-        </w:rPr>
-        <w:t>protokollen.</w:t>
-      </w:r>
-    </w:p>
-    <w:p>
-      <w:pPr>
-        <w:rPr>
-          <w:b/>
-          <w:lang w:val="nb-NO"/>
-        </w:rPr>
-      </w:pPr>
-      <w:r>
-        <w:rPr>
-          <w:b/>
-          <w:lang w:val="nb-NO"/>
-        </w:rPr>
-        <w:t>Google maps API</w:t>
-      </w:r>
-    </w:p>
-    <w:p>
-      <w:pPr>
-        <w:rPr>
-          <w:lang w:val="nb-NO"/>
-        </w:rPr>
-      </w:pPr>
-      <w:r>
-        <w:rPr>
-          <w:lang w:val="nb-NO"/>
-        </w:rPr>
-        <w:t>Interface for å integrere Google sin kartløsning på nettsider.</w:t>
-      </w:r>
-    </w:p>
-    <w:p>
-      <w:pPr>
-        <w:rPr>
-          <w:b/>
-          <w:lang w:val="nb-NO"/>
-        </w:rPr>
-      </w:pPr>
-      <w:r>
-        <w:rPr>
-          <w:b/>
-          <w:lang w:val="nb-NO"/>
-        </w:rPr>
-        <w:t>Trello</w:t>
-      </w:r>
-    </w:p>
-    <w:p>
-      <w:pPr>
-        <w:rPr>
-          <w:rFonts w:ascii="Times New Roman" w:hAnsi="Times New Roman" w:cs="Times New Roman"/>
-          <w:sz w:val="27"/>
-          <w:szCs w:val="27"/>
-          <w:lang w:val="nb-NO"/>
-        </w:rPr>
-      </w:pPr>
-      <w:r>
-        <w:rPr>
-          <w:lang w:val="nb-NO"/>
-        </w:rPr>
-        <w:t>Trello.com er en nettside som hjelper folk med å få oversikt over og koordinere prosjektene sine</w:t>
-      </w:r>
-    </w:p>
-    <w:p>
-      <w:pPr>
-        <w:rPr>
-          <w:b/>
-          <w:lang w:val="nb-NO"/>
-        </w:rPr>
-      </w:pPr>
-      <w:r>
-        <w:rPr>
-          <w:b/>
-          <w:lang w:val="nb-NO"/>
-        </w:rPr>
         <w:t>IceScrum</w:t>
       </w:r>
     </w:p>
@@ -5970,7 +5516,6 @@
         <w:rPr>
           <w:lang w:val="nb-NO"/>
         </w:rPr>
-        <w:lastRenderedPageBreak/>
         <w:t>Et online, serverbasert system for organisering og gjennomføring av Scrum-baserte prosjekter.</w:t>
       </w:r>
     </w:p>
@@ -6241,6 +5786,7 @@
         <w:rPr>
           <w:lang w:val="nb-NO"/>
         </w:rPr>
+        <w:lastRenderedPageBreak/>
         <w:t>Fra første møtet av var vi klare på at en viktig del av dette faget var prosessmetoden, og at vi være bevisste på arbeidsmetodikk. Vi var kjappe med å sette oss inn i Scrum og komme til enighet om hvordan vi kunne implementere Scrum i prosjektet vårt</w:t>
       </w:r>
       <w:r>
@@ -6282,19 +5828,10 @@
       </w:r>
     </w:p>
     <w:p>
-      <w:pPr>
-        <w:rPr>
-          <w:rFonts w:ascii="Times New Roman" w:hAnsi="Times New Roman" w:cs="Times New Roman"/>
-          <w:sz w:val="27"/>
-          <w:szCs w:val="27"/>
-          <w:lang w:val="nb-NO"/>
-        </w:rPr>
-      </w:pPr>
-      <w:r>
-        <w:rPr>
-          <w:lang w:val="nb-NO"/>
-        </w:rPr>
-        <w:lastRenderedPageBreak/>
+      <w:r>
+        <w:rPr>
+          <w:lang w:val="nb-NO"/>
+        </w:rPr>
         <w:t>Romservasjon (kap 10.17) hjalp oss veldig. Vi fikk fred og ro i møtene våre, noe som hjalp oss med å kommunisere og arbeide mer effektivt. Et lite problem som vi kanskje kunne gardert oss mot noen ganger var at noen av rommene var vanskelige å finne, noe som gjorde at noen av oss kom for sent til enkelte møter. Vi var flinke til å bestille rom vi hadde vært på før når de var ledige, men vi kunne kanskje ha bestilt rom tidligere, i og med at vi hadde faste Scrum-møter.</w:t>
       </w:r>
     </w:p>
@@ -6454,7 +5991,14 @@
         <w:rPr>
           <w:lang w:val="nb-NO"/>
         </w:rPr>
-        <w:t>Det var flere på gruppen som hadde erfaring med Trello fra tidligere arbeid, så vi startet med Trello. Trello var utmerket for vårt prosjekt og vår arbeidsmetodikk - tenkte vi. Det ble imidlertid en del arbeid med å tilpasse Trello til Scrum, eksempelvis måtte vi generere våre egne burndowncharts (og div annet). Når vi fikk byttet til IceScrum og lært oss å bruke det ble ting bedre.</w:t>
+        <w:t xml:space="preserve">Det var flere på gruppen som hadde erfaring med Trello fra tidligere arbeid, så vi startet med Trello. Trello var utmerket for vårt prosjekt og vår arbeidsmetodikk - tenkte vi. Det ble imidlertid en del arbeid </w:t>
+      </w:r>
+      <w:r>
+        <w:rPr>
+          <w:lang w:val="nb-NO"/>
+        </w:rPr>
+        <w:lastRenderedPageBreak/>
+        <w:t>med å tilpasse Trello til Scrum, eksempelvis måtte vi generere våre egne burndowncharts (og div annet). Når vi fikk byttet til IceScrum og lært oss å bruke det ble ting bedre.</w:t>
       </w:r>
     </w:p>
     <w:p>
@@ -6497,7 +6041,6 @@
         <w:rPr>
           <w:lang w:val="nb-NO"/>
         </w:rPr>
-        <w:lastRenderedPageBreak/>
         <w:t>Dette har nok å gjøre med at ikke alle alltid har vært like flinke til å jobbe jevnt, men det er ikke bare det. I begynnelsen var ikke alle like flinke til å skrive ned timer når de skulle gjøre det, og derfor ble det til at man tok av mange av timene på en gang mot slutten av sprinten, uten at det betyr at alt arbeidet ble gjort da. En annen grunn er at at vi på noen av sprintene begynte å jobbe rett etter at sprinten hadde startet, og tok av timer samme dagen. Når vi gjorde dette ble det ikke registrert som arbeid vi hadde gjort, men heller som om vi hadde startet med en mindre oppgave forann oss, men dette ble vi først bevisst på senere. Dessuten er at helgene er med i sprintene, som fører til at grafen blir flatere til tider. En annen ting som har gjort burndown-chartene mindre penere enn vi hadde ønsket er at vi var ganske nybegynnere på å estimere timer, spesielt i begynnelsen. Vi estimerte for lite timer på enkelte oppgaver, og ble ikke ferdig med disse innen timesanslaget. Det hendte også at vi brukte betydelige mengder med tid på ting som ikke hadde blitt spesifisert som oppgaver i sprinten.</w:t>
       </w:r>
     </w:p>
@@ -6665,14 +6208,14 @@
         <w:rPr>
           <w:lang w:val="nb-NO"/>
         </w:rPr>
-        <w:t xml:space="preserve">Her kunne vi brukt mer tid i startfasen på å lære oss rammeverket vi skulle begynne å bruke litt bedre. Brukte mange timer på å lære det i starten, også kom vi inn i en fase der vi brukte “learning by doing” prinsippet. Det funket bra i starten og litt videre, helt til vi støttet på et git problem som gjorde at vi måtte kjøre rollback en uke tilbake i tid og mistet verdifult arbeid som måtte gjøres om igjen. Dette har påvirket at vi ikke ble ferdig så tidlig som vi skulle ønske. Så mot slutten lærte vi oss skikkelig “branching” så vi ikke skulle få noen problem med ting vi jobbet på selv og selve prosjektet i sin helhet. Vi byttet tidlig over fra trello til icescrum, her brukte vi også “learning by doing” prinsippet som viste seg å gi litt problematikk underveis. Vi lagde i starten av icescrum ikke opp i “stories” men hadde bare en hovedtask på hvert emne og hva som skulle gjøres. Dette viste seg å være vanskelig å estimere timer opp i store </w:t>
+        <w:t xml:space="preserve">Her kunne vi brukt mer tid i startfasen på å lære oss rammeverket vi skulle begynne å bruke litt bedre. Brukte mange timer på å lære det i starten, også kom vi inn i en fase der vi brukte “learning by doing” prinsippet. Det funket bra i starten og litt videre, helt til vi støttet på et git problem som gjorde at vi måtte kjøre rollback en uke tilbake i tid og mistet verdifult arbeid som måtte gjøres om igjen. Dette har påvirket at vi ikke ble ferdig så tidlig som vi skulle ønske. Så mot slutten lærte vi oss skikkelig “branching” </w:t>
       </w:r>
       <w:r>
         <w:rPr>
           <w:lang w:val="nb-NO"/>
         </w:rPr>
         <w:lastRenderedPageBreak/>
-        <w:t>bolker, men utover prosjektet ble vi bedre. Vi begynte å dele opp i stories og lagde bolker med hovedemner og til slutt i tasks som vi estimerte timer i. Dette viste seg å være mye enklere og mye mer overskikkelig enn det vi hadde gjort tidligere. Man kan ikke lære seg rammeverket 100% uten og bruke det, men vi skulle brukt litt mer tid på det så hadde vi kanskje spart oss de ekstra timene vi brukte på å rette opp git. Samtidig som å gjøre opp arbeid vi allerede hadde gjort. Man ser også i slutten av prosjektet at teamet har kommet langt iforhold til scrum metoden og dens rammeverk rundt scrum. Vi har alle lært icescrum bedre, og kan si at vi føler oss trygg på å kunne bruke dette videre i en annen sammenheng.</w:t>
+        <w:t>så vi ikke skulle få noen problem med ting vi jobbet på selv og selve prosjektet i sin helhet. Vi byttet tidlig over fra trello til icescrum, her brukte vi også “learning by doing” prinsippet som viste seg å gi litt problematikk underveis. Vi lagde i starten av icescrum ikke opp i “stories” men hadde bare en hovedtask på hvert emne og hva som skulle gjøres. Dette viste seg å være vanskelig å estimere timer opp i store bolker, men utover prosjektet ble vi bedre. Vi begynte å dele opp i stories og lagde bolker med hovedemner og til slutt i tasks som vi estimerte timer i. Dette viste seg å være mye enklere og mye mer overskikkelig enn det vi hadde gjort tidligere. Man kan ikke lære seg rammeverket 100% uten og bruke det, men vi skulle brukt litt mer tid på det så hadde vi kanskje spart oss de ekstra timene vi brukte på å rette opp git. Samtidig som å gjøre opp arbeid vi allerede hadde gjort. Man ser også i slutten av prosjektet at teamet har kommet langt iforhold til scrum metoden og dens rammeverk rundt scrum. Vi har alle lært icescrum bedre, og kan si at vi føler oss trygg på å kunne bruke dette videre i en annen sammenheng.</w:t>
       </w:r>
     </w:p>
     <w:p>
@@ -6875,119 +6418,21 @@
         <w:rPr>
           <w:sz w:val="36"/>
           <w:szCs w:val="36"/>
-        </w:rPr>
-      </w:pPr>
-      <w:r>
-        <w:rPr>
-          <w:lang w:val="nb-NO"/>
-        </w:rPr>
+          <w:lang w:val="nb-NO"/>
+        </w:rPr>
+      </w:pPr>
+      <w:r>
+        <w:rPr>
+          <w:lang w:val="nb-NO"/>
+        </w:rPr>
+        <w:lastRenderedPageBreak/>
         <w:t xml:space="preserve">Det kunne tidligere ha vært et fokus på interoperabilitet mellom GUI og andre komponenter. Dette kunne ha vært gjort gjennom interfaces eller andre former for kontrakter. </w:t>
       </w:r>
-      <w:proofErr w:type="spellStart"/>
-      <w:r>
-        <w:t>På</w:t>
-      </w:r>
-      <w:proofErr w:type="spellEnd"/>
-      <w:r>
-        <w:t xml:space="preserve"> </w:t>
-      </w:r>
-      <w:proofErr w:type="spellStart"/>
-      <w:r>
-        <w:t>denne</w:t>
-      </w:r>
-      <w:proofErr w:type="spellEnd"/>
-      <w:r>
-        <w:t xml:space="preserve"> </w:t>
-      </w:r>
-      <w:proofErr w:type="spellStart"/>
-      <w:r>
-        <w:t>måten</w:t>
-      </w:r>
-      <w:proofErr w:type="spellEnd"/>
-      <w:r>
-        <w:t xml:space="preserve"> </w:t>
-      </w:r>
-      <w:proofErr w:type="spellStart"/>
-      <w:r>
-        <w:t>hadde</w:t>
-      </w:r>
-      <w:proofErr w:type="spellEnd"/>
-      <w:r>
-        <w:t xml:space="preserve"> </w:t>
-      </w:r>
-      <w:proofErr w:type="spellStart"/>
-      <w:r>
-        <w:t>det</w:t>
-      </w:r>
-      <w:proofErr w:type="spellEnd"/>
-      <w:r>
-        <w:t xml:space="preserve"> </w:t>
-      </w:r>
-      <w:proofErr w:type="spellStart"/>
-      <w:r>
-        <w:t>vært</w:t>
-      </w:r>
-      <w:proofErr w:type="spellEnd"/>
-      <w:r>
-        <w:t xml:space="preserve"> </w:t>
-      </w:r>
-      <w:proofErr w:type="spellStart"/>
-      <w:r>
-        <w:t>enklere</w:t>
-      </w:r>
-      <w:proofErr w:type="spellEnd"/>
-      <w:r>
-        <w:t xml:space="preserve"> å </w:t>
-      </w:r>
-      <w:proofErr w:type="spellStart"/>
-      <w:r>
-        <w:t>skrive</w:t>
-      </w:r>
-      <w:proofErr w:type="spellEnd"/>
-      <w:r>
-        <w:t xml:space="preserve"> </w:t>
-      </w:r>
-      <w:proofErr w:type="spellStart"/>
-      <w:r>
-        <w:t>kode</w:t>
-      </w:r>
-      <w:proofErr w:type="spellEnd"/>
-      <w:r>
-        <w:t xml:space="preserve"> </w:t>
-      </w:r>
-      <w:proofErr w:type="spellStart"/>
-      <w:r>
-        <w:t>som</w:t>
-      </w:r>
-      <w:proofErr w:type="spellEnd"/>
-      <w:r>
-        <w:t xml:space="preserve"> </w:t>
-      </w:r>
-      <w:proofErr w:type="spellStart"/>
-      <w:r>
-        <w:t>fungerte</w:t>
-      </w:r>
-      <w:proofErr w:type="spellEnd"/>
-      <w:r>
-        <w:t xml:space="preserve"> med </w:t>
-      </w:r>
-      <w:proofErr w:type="spellStart"/>
-      <w:proofErr w:type="gramStart"/>
-      <w:r>
-        <w:t>andre</w:t>
-      </w:r>
-      <w:proofErr w:type="spellEnd"/>
-      <w:proofErr w:type="gramEnd"/>
-      <w:r>
-        <w:t xml:space="preserve"> </w:t>
-      </w:r>
-      <w:proofErr w:type="spellStart"/>
-      <w:r>
-        <w:t>komponenter</w:t>
-      </w:r>
-      <w:proofErr w:type="spellEnd"/>
-      <w:r>
-        <w:t>.</w:t>
+      <w:r>
+        <w:rPr>
+          <w:lang w:val="nb-NO"/>
+        </w:rPr>
+        <w:t>På denne måten hadde det vært enklere å skrive kode som fungerte med andre komponenter.</w:t>
       </w:r>
     </w:p>
     <w:p>
@@ -7007,7 +6452,6 @@
         <w:rPr>
           <w:lang w:val="nb-NO"/>
         </w:rPr>
-        <w:lastRenderedPageBreak/>
         <w:t>Fra bunnen var det enklest å operere med filstrukturer der alt var samlet i én kategori. Dette ble rotete etterhvert som prosjektet vokste. Dersom det tidligere hadde vært et fokus på mappestruktur ville vi fått et system som var lettere å sette seg inn i for andre.</w:t>
       </w:r>
     </w:p>
@@ -7426,7 +6870,18 @@
           <w:szCs w:val="24"/>
           <w:lang w:val="nb-NO"/>
         </w:rPr>
-        <w:t>Studentene skal også få en innføring i javaprogrammering i gruppen og hvordan dette løses, ved bruk av versjonskontroll. Hovedpoenget med it1901 faget blir da å få praktiske ferdigheter i forhold til javaprogrammering og ta besluttninger i fellesskap som en gruppe.</w:t>
+        <w:t xml:space="preserve">Studentene skal også få en innføring i javaprogrammering i gruppen og hvordan dette løses, ved bruk av versjonskontroll. Hovedpoenget med it1901 faget blir da å få praktiske ferdigheter i forhold til javaprogrammering og ta besluttninger i fellesskap som </w:t>
+      </w:r>
+      <w:r>
+        <w:rPr>
+          <w:rFonts w:ascii="Arial" w:eastAsia="Times New Roman" w:hAnsi="Arial" w:cs="Arial"/>
+          <w:color w:val="000000"/>
+          <w:sz w:val="24"/>
+          <w:szCs w:val="24"/>
+          <w:lang w:val="nb-NO"/>
+        </w:rPr>
+        <w:lastRenderedPageBreak/>
+        <w:t>en gruppe.</w:t>
       </w:r>
       <w:r>
         <w:rPr>
@@ -7478,7 +6933,6 @@
           <w:szCs w:val="24"/>
           <w:lang w:val="nb-NO"/>
         </w:rPr>
-        <w:lastRenderedPageBreak/>
         <w:t>/*Putter det her enn så lenge. Kanskje det passer inn, jeg vet ikke, men da burde vi putte inn denne slags info om alle eller de fleste programmene vi har brukt (?)*/</w:t>
       </w:r>
       <w:r>
@@ -7961,6 +7415,7 @@
           <w:szCs w:val="27"/>
           <w:lang w:val="nb-NO"/>
         </w:rPr>
+        <w:lastRenderedPageBreak/>
         <w:br/>
       </w:r>
       <w:r>
@@ -8011,7 +7466,6 @@
           <w:szCs w:val="27"/>
           <w:lang w:val="nb-NO"/>
         </w:rPr>
-        <w:lastRenderedPageBreak/>
         <w:br/>
       </w:r>
       <w:r>
@@ -8838,6 +8292,7 @@
           <w:szCs w:val="27"/>
           <w:lang w:val="nn-NO"/>
         </w:rPr>
+        <w:lastRenderedPageBreak/>
         <w:br/>
       </w:r>
       <w:r>
@@ -8878,7 +8333,6 @@
           <w:szCs w:val="27"/>
           <w:lang w:val="nn-NO"/>
         </w:rPr>
-        <w:lastRenderedPageBreak/>
         <w:br/>
       </w:r>
       <w:r>
@@ -9136,6 +8590,7 @@
         <w:rPr>
           <w:lang w:val="nb-NO"/>
         </w:rPr>
+        <w:lastRenderedPageBreak/>
         <w:t xml:space="preserve">ER-modeller er en abstrakt modell for å modellere databaser (man viser hva slags data tabellene inneholder og hvordan de forholder seg til hverandre). Vi hadde alle lært om ER-modeller i </w:t>
       </w:r>
       <w:r>
@@ -9193,7 +8648,6 @@
         <w:rPr>
           <w:lang w:val="nb-NO"/>
         </w:rPr>
-        <w:lastRenderedPageBreak/>
         <w:t>Design av diagrammer er gjort i det GTK+-diagram-baserte programmet Dia. Dette var et greit program som har innebygde funksjoner som er beregnet på bl.a. UML-diagrammer. Ingen utenom Lars hadde noen erfaring med dette programmet, men ble fort kjent med det. Grunnen til at vi valgte dette var at Lars hadde erfaring med programmet fra et annet fag og at det f</w:t>
       </w:r>
       <w:r>
@@ -9488,6 +8942,7 @@
           <w:szCs w:val="27"/>
           <w:lang w:val="nb-NO"/>
         </w:rPr>
+        <w:lastRenderedPageBreak/>
         <w:br/>
       </w:r>
       <w:r>
@@ -9528,7 +8983,6 @@
           <w:szCs w:val="29"/>
           <w:lang w:val="nb-NO"/>
         </w:rPr>
-        <w:lastRenderedPageBreak/>
         <w:t>10.8</w:t>
       </w:r>
       <w:r>
@@ -9935,8 +9389,68 @@
 </w:document>
 </file>
 
+<file path=word/comments.xml><?xml version="1.0" encoding="utf-8"?>
+<w:comments xmlns:ve="http://schemas.openxmlformats.org/markup-compatibility/2006" xmlns:o="urn:schemas-microsoft-com:office:office" xmlns:r="http://schemas.openxmlformats.org/officeDocument/2006/relationships" xmlns:m="http://schemas.openxmlformats.org/officeDocument/2006/math" xmlns:v="urn:schemas-microsoft-com:vml" xmlns:wp="http://schemas.openxmlformats.org/drawingml/2006/wordprocessingDrawing" xmlns:w10="urn:schemas-microsoft-com:office:word" xmlns:w="http://schemas.openxmlformats.org/wordprocessingml/2006/main" xmlns:wne="http://schemas.microsoft.com/office/word/2006/wordml">
+  <w:comment w:id="1" w:author="Eier" w:date="2012-11-19T21:24:00Z" w:initials="E">
+    <w:p>
+      <w:pPr>
+        <w:pStyle w:val="CommentText"/>
+      </w:pPr>
+      <w:r>
+        <w:rPr>
+          <w:rStyle w:val="CommentReference"/>
+        </w:rPr>
+        <w:annotationRef/>
+      </w:r>
+      <w:proofErr w:type="spellStart"/>
+      <w:r>
+        <w:t>Editert</w:t>
+      </w:r>
+      <w:proofErr w:type="spellEnd"/>
+      <w:r>
+        <w:t xml:space="preserve"> inn </w:t>
+      </w:r>
+      <w:proofErr w:type="spellStart"/>
+      <w:r>
+        <w:t>møterom</w:t>
+      </w:r>
+      <w:proofErr w:type="spellEnd"/>
+    </w:p>
+  </w:comment>
+  <w:comment w:id="2" w:author="Eier" w:date="2012-11-19T22:18:00Z" w:initials="E">
+    <w:p>
+      <w:pPr>
+        <w:pStyle w:val="CommentText"/>
+      </w:pPr>
+      <w:r>
+        <w:rPr>
+          <w:rStyle w:val="CommentReference"/>
+        </w:rPr>
+        <w:annotationRef/>
+      </w:r>
+      <w:r>
+        <w:t xml:space="preserve">See footnote crash </w:t>
+      </w:r>
+      <w:proofErr w:type="spellStart"/>
+      <w:r>
+        <w:t>exeption</w:t>
+      </w:r>
+      <w:proofErr w:type="spellEnd"/>
+      <w:r>
+        <w:t xml:space="preserve">, foot not </w:t>
+      </w:r>
+      <w:proofErr w:type="spellStart"/>
+      <w:r>
+        <w:t>sexption</w:t>
+      </w:r>
+      <w:proofErr w:type="spellEnd"/>
+    </w:p>
+  </w:comment>
+</w:comments>
+</file>
+
 <file path=word/endnotes.xml><?xml version="1.0" encoding="utf-8"?>
-<w:endnotes xmlns:wpc="http://schemas.microsoft.com/office/word/2010/wordprocessingCanvas" xmlns:mc="http://schemas.openxmlformats.org/markup-compatibility/2006" xmlns:o="urn:schemas-microsoft-com:office:office" xmlns:r="http://schemas.openxmlformats.org/officeDocument/2006/relationships" xmlns:m="http://schemas.openxmlformats.org/officeDocument/2006/math" xmlns:v="urn:schemas-microsoft-com:vml" xmlns:wp14="http://schemas.microsoft.com/office/word/2010/wordprocessingDrawing" xmlns:wp="http://schemas.openxmlformats.org/drawingml/2006/wordprocessingDrawing" xmlns:w10="urn:schemas-microsoft-com:office:word" xmlns:w="http://schemas.openxmlformats.org/wordprocessingml/2006/main" xmlns:w14="http://schemas.microsoft.com/office/word/2010/wordml" xmlns:wpg="http://schemas.microsoft.com/office/word/2010/wordprocessingGroup" xmlns:wpi="http://schemas.microsoft.com/office/word/2010/wordprocessingInk" xmlns:wne="http://schemas.microsoft.com/office/word/2006/wordml" xmlns:wps="http://schemas.microsoft.com/office/word/2010/wordprocessingShape" mc:Ignorable="w14 wp14">
+<w:endnotes xmlns:ve="http://schemas.openxmlformats.org/markup-compatibility/2006" xmlns:o="urn:schemas-microsoft-com:office:office" xmlns:r="http://schemas.openxmlformats.org/officeDocument/2006/relationships" xmlns:m="http://schemas.openxmlformats.org/officeDocument/2006/math" xmlns:v="urn:schemas-microsoft-com:vml" xmlns:wp="http://schemas.openxmlformats.org/drawingml/2006/wordprocessingDrawing" xmlns:w10="urn:schemas-microsoft-com:office:word" xmlns:w="http://schemas.openxmlformats.org/wordprocessingml/2006/main" xmlns:wne="http://schemas.microsoft.com/office/word/2006/wordml">
   <w:endnote w:type="separator" w:id="-1">
     <w:p>
       <w:pPr>
@@ -9961,7 +9475,7 @@
 </file>
 
 <file path=word/footnotes.xml><?xml version="1.0" encoding="utf-8"?>
-<w:footnotes xmlns:wpc="http://schemas.microsoft.com/office/word/2010/wordprocessingCanvas" xmlns:mc="http://schemas.openxmlformats.org/markup-compatibility/2006" xmlns:o="urn:schemas-microsoft-com:office:office" xmlns:r="http://schemas.openxmlformats.org/officeDocument/2006/relationships" xmlns:m="http://schemas.openxmlformats.org/officeDocument/2006/math" xmlns:v="urn:schemas-microsoft-com:vml" xmlns:wp14="http://schemas.microsoft.com/office/word/2010/wordprocessingDrawing" xmlns:wp="http://schemas.openxmlformats.org/drawingml/2006/wordprocessingDrawing" xmlns:w10="urn:schemas-microsoft-com:office:word" xmlns:w="http://schemas.openxmlformats.org/wordprocessingml/2006/main" xmlns:w14="http://schemas.microsoft.com/office/word/2010/wordml" xmlns:wpg="http://schemas.microsoft.com/office/word/2010/wordprocessingGroup" xmlns:wpi="http://schemas.microsoft.com/office/word/2010/wordprocessingInk" xmlns:wne="http://schemas.microsoft.com/office/word/2006/wordml" xmlns:wps="http://schemas.microsoft.com/office/word/2010/wordprocessingShape" mc:Ignorable="w14 wp14">
+<w:footnotes xmlns:ve="http://schemas.openxmlformats.org/markup-compatibility/2006" xmlns:o="urn:schemas-microsoft-com:office:office" xmlns:r="http://schemas.openxmlformats.org/officeDocument/2006/relationships" xmlns:m="http://schemas.openxmlformats.org/officeDocument/2006/math" xmlns:v="urn:schemas-microsoft-com:vml" xmlns:wp="http://schemas.openxmlformats.org/drawingml/2006/wordprocessingDrawing" xmlns:w10="urn:schemas-microsoft-com:office:word" xmlns:w="http://schemas.openxmlformats.org/wordprocessingml/2006/main" xmlns:wne="http://schemas.microsoft.com/office/word/2006/wordml">
   <w:footnote w:type="separator" w:id="-1">
     <w:p>
       <w:pPr>
@@ -10036,7 +9550,23 @@
           <w:color w:val="000000"/>
           <w:lang w:val="nb-NO"/>
         </w:rPr>
-        <w:t xml:space="preserve">Dette er ikke bare noe faglærer advarte mot, men også noe flere av oss kjenner til fra før av erfaring, og noe som som er blitt forsket på. Se f.eks. artikkel om Planning fallacy på Wikipedia: </w:t>
+        <w:t xml:space="preserve">Dette er ikke bare noe faglærer advarte mot, men også noe flere av oss kjenner til fra før av erfaring, og noe som som er blitt forsket på. Se f.eks. </w:t>
+      </w:r>
+      <w:r>
+        <w:rPr>
+          <w:rFonts w:cstheme="minorHAnsi"/>
+          <w:color w:val="000000"/>
+          <w:lang w:val="nb-NO"/>
+        </w:rPr>
+        <w:t xml:space="preserve">artikkel om Planning </w:t>
+      </w:r>
+      <w:r>
+        <w:rPr>
+          <w:rFonts w:cstheme="minorHAnsi"/>
+          <w:color w:val="000000"/>
+          <w:lang w:val="nb-NO"/>
+        </w:rPr>
+        <w:t xml:space="preserve">fallacy på Wikipedia: </w:t>
       </w:r>
       <w:hyperlink r:id="rId1" w:history="1">
         <w:r>
@@ -10115,6 +9645,52 @@
       </w:r>
       <w:r>
         <w:rPr>
+          <w:lang w:val="nb-NO"/>
+        </w:rPr>
+        <w:t>JXMapViewer</w:t>
+      </w:r>
+      <w:r>
+        <w:rPr>
+          <w:lang w:val="nb-NO"/>
+        </w:rPr>
+        <w:t xml:space="preserve"> er et bibliotek som skal kunne ta seg av WMS-spørringer og vise dette som et kart i en widget</w:t>
+      </w:r>
+      <w:r>
+        <w:rPr>
+          <w:lang w:val="nb-NO"/>
+        </w:rPr>
+        <w:t>(hva gjør vi her??)</w:t>
+      </w:r>
+      <w:r>
+        <w:rPr>
+          <w:lang w:val="nb-NO"/>
+        </w:rPr>
+        <w:t xml:space="preserve"> i programmet vårt</w:t>
+      </w:r>
+    </w:p>
+  </w:footnote>
+  <w:footnote w:id="5">
+    <w:p>
+      <w:pPr>
+        <w:pStyle w:val="FootnoteText"/>
+        <w:rPr>
+          <w:lang w:val="nb-NO"/>
+        </w:rPr>
+      </w:pPr>
+      <w:r>
+        <w:rPr>
+          <w:rStyle w:val="FootnoteReference"/>
+        </w:rPr>
+        <w:footnoteRef/>
+      </w:r>
+      <w:r>
+        <w:rPr>
+          <w:lang w:val="nb-NO"/>
+        </w:rPr>
+        <w:t xml:space="preserve"> </w:t>
+      </w:r>
+      <w:r>
+        <w:rPr>
           <w:rFonts w:ascii="Arial" w:hAnsi="Arial" w:cs="Arial"/>
           <w:color w:val="000000"/>
           <w:sz w:val="19"/>
@@ -10126,7 +9702,7 @@
       </w:r>
     </w:p>
   </w:footnote>
-  <w:footnote w:id="5">
+  <w:footnote w:id="6">
     <w:p>
       <w:pPr>
         <w:pStyle w:val="FootnoteText"/>
@@ -10155,18 +9731,7 @@
           <w:shd w:val="clear" w:color="auto" w:fill="FFFFFF"/>
           <w:lang w:val="nb-NO"/>
         </w:rPr>
-        <w:t xml:space="preserve">Se </w:t>
-      </w:r>
-      <w:r>
-        <w:rPr>
-          <w:rFonts w:ascii="Arial" w:hAnsi="Arial" w:cs="Arial"/>
-          <w:color w:val="000000"/>
-          <w:sz w:val="19"/>
-          <w:szCs w:val="19"/>
-          <w:shd w:val="clear" w:color="auto" w:fill="FFFFFF"/>
-          <w:lang w:val="nb-NO"/>
-        </w:rPr>
-        <w:t>boken "Software Project Management" av Bob Hughes eller denne Wikipedia-artikkelen: http://en.wikipedia.org/wiki/Parkinson's_law (sist sjekket av oss 14.11.12).</w:t>
+        <w:t>Se boken "Software Project Management" av Bob Hughes eller denne Wikipedia-artikkelen: http://en.wikipedia.org/wiki/Parkinson's_law (sist sjekket av oss 14.11.12).</w:t>
       </w:r>
     </w:p>
   </w:footnote>
@@ -10174,7 +9739,7 @@
 </file>
 
 <file path=word/numbering.xml><?xml version="1.0" encoding="utf-8"?>
-<w:numbering xmlns:wpc="http://schemas.microsoft.com/office/word/2010/wordprocessingCanvas" xmlns:mc="http://schemas.openxmlformats.org/markup-compatibility/2006" xmlns:o="urn:schemas-microsoft-com:office:office" xmlns:r="http://schemas.openxmlformats.org/officeDocument/2006/relationships" xmlns:m="http://schemas.openxmlformats.org/officeDocument/2006/math" xmlns:v="urn:schemas-microsoft-com:vml" xmlns:wp14="http://schemas.microsoft.com/office/word/2010/wordprocessingDrawing" xmlns:wp="http://schemas.openxmlformats.org/drawingml/2006/wordprocessingDrawing" xmlns:w10="urn:schemas-microsoft-com:office:word" xmlns:w="http://schemas.openxmlformats.org/wordprocessingml/2006/main" xmlns:w14="http://schemas.microsoft.com/office/word/2010/wordml" xmlns:wpg="http://schemas.microsoft.com/office/word/2010/wordprocessingGroup" xmlns:wpi="http://schemas.microsoft.com/office/word/2010/wordprocessingInk" xmlns:wne="http://schemas.microsoft.com/office/word/2006/wordml" xmlns:wps="http://schemas.microsoft.com/office/word/2010/wordprocessingShape" mc:Ignorable="w14 wp14">
+<w:numbering xmlns:ve="http://schemas.openxmlformats.org/markup-compatibility/2006" xmlns:o="urn:schemas-microsoft-com:office:office" xmlns:r="http://schemas.openxmlformats.org/officeDocument/2006/relationships" xmlns:m="http://schemas.openxmlformats.org/officeDocument/2006/math" xmlns:v="urn:schemas-microsoft-com:vml" xmlns:wp="http://schemas.openxmlformats.org/drawingml/2006/wordprocessingDrawing" xmlns:w10="urn:schemas-microsoft-com:office:word" xmlns:w="http://schemas.openxmlformats.org/wordprocessingml/2006/main" xmlns:wne="http://schemas.microsoft.com/office/word/2006/wordml">
   <w:abstractNum w:abstractNumId="0">
     <w:nsid w:val="02397E0F"/>
     <w:multiLevelType w:val="multilevel"/>
@@ -12353,7 +11918,7 @@
 </file>
 
 <file path=word/styles.xml><?xml version="1.0" encoding="utf-8"?>
-<w:styles xmlns:mc="http://schemas.openxmlformats.org/markup-compatibility/2006" xmlns:r="http://schemas.openxmlformats.org/officeDocument/2006/relationships" xmlns:w="http://schemas.openxmlformats.org/wordprocessingml/2006/main" xmlns:w14="http://schemas.microsoft.com/office/word/2010/wordml" mc:Ignorable="w14">
+<w:styles xmlns:r="http://schemas.openxmlformats.org/officeDocument/2006/relationships" xmlns:w="http://schemas.openxmlformats.org/wordprocessingml/2006/main">
   <w:docDefaults>
     <w:rPrDefault>
       <w:rPr>
@@ -12511,6 +12076,7 @@
   <w:style w:type="paragraph" w:default="1" w:styleId="Normal">
     <w:name w:val="Normal"/>
     <w:qFormat/>
+    <w:rsid w:val="00ED1683"/>
   </w:style>
   <w:style w:type="paragraph" w:styleId="Heading1">
     <w:name w:val="heading 1"/>
@@ -12600,6 +12166,7 @@
     <w:uiPriority w:val="99"/>
     <w:semiHidden/>
     <w:unhideWhenUsed/>
+    <w:qFormat/>
     <w:tblPr>
       <w:tblInd w:w="0" w:type="dxa"/>
       <w:tblCellMar>
@@ -12751,6 +12318,132 @@
     <w:rPr>
       <w:rFonts w:asciiTheme="majorHAnsi" w:eastAsiaTheme="majorEastAsia" w:hAnsiTheme="majorHAnsi" w:cstheme="majorBidi"/>
       <w:color w:val="243F60" w:themeColor="accent1" w:themeShade="7F"/>
+    </w:rPr>
+  </w:style>
+  <w:style w:type="paragraph" w:styleId="DocumentMap">
+    <w:name w:val="Document Map"/>
+    <w:basedOn w:val="Normal"/>
+    <w:link w:val="DocumentMapChar"/>
+    <w:uiPriority w:val="99"/>
+    <w:semiHidden/>
+    <w:unhideWhenUsed/>
+    <w:rsid w:val="00654E6A"/>
+    <w:pPr>
+      <w:spacing w:after="0" w:line="240" w:lineRule="auto"/>
+    </w:pPr>
+    <w:rPr>
+      <w:rFonts w:ascii="Tahoma" w:hAnsi="Tahoma" w:cs="Tahoma"/>
+      <w:sz w:val="16"/>
+      <w:szCs w:val="16"/>
+    </w:rPr>
+  </w:style>
+  <w:style w:type="character" w:customStyle="1" w:styleId="DocumentMapChar">
+    <w:name w:val="Document Map Char"/>
+    <w:basedOn w:val="DefaultParagraphFont"/>
+    <w:link w:val="DocumentMap"/>
+    <w:uiPriority w:val="99"/>
+    <w:semiHidden/>
+    <w:rsid w:val="00654E6A"/>
+    <w:rPr>
+      <w:rFonts w:ascii="Tahoma" w:hAnsi="Tahoma" w:cs="Tahoma"/>
+      <w:sz w:val="16"/>
+      <w:szCs w:val="16"/>
+    </w:rPr>
+  </w:style>
+  <w:style w:type="character" w:styleId="CommentReference">
+    <w:name w:val="annotation reference"/>
+    <w:basedOn w:val="DefaultParagraphFont"/>
+    <w:uiPriority w:val="99"/>
+    <w:semiHidden/>
+    <w:unhideWhenUsed/>
+    <w:rsid w:val="00654E6A"/>
+    <w:rPr>
+      <w:sz w:val="16"/>
+      <w:szCs w:val="16"/>
+    </w:rPr>
+  </w:style>
+  <w:style w:type="paragraph" w:styleId="CommentText">
+    <w:name w:val="annotation text"/>
+    <w:basedOn w:val="Normal"/>
+    <w:link w:val="CommentTextChar"/>
+    <w:uiPriority w:val="99"/>
+    <w:semiHidden/>
+    <w:unhideWhenUsed/>
+    <w:rsid w:val="00654E6A"/>
+    <w:pPr>
+      <w:spacing w:line="240" w:lineRule="auto"/>
+    </w:pPr>
+    <w:rPr>
+      <w:sz w:val="20"/>
+      <w:szCs w:val="20"/>
+    </w:rPr>
+  </w:style>
+  <w:style w:type="character" w:customStyle="1" w:styleId="CommentTextChar">
+    <w:name w:val="Comment Text Char"/>
+    <w:basedOn w:val="DefaultParagraphFont"/>
+    <w:link w:val="CommentText"/>
+    <w:uiPriority w:val="99"/>
+    <w:semiHidden/>
+    <w:rsid w:val="00654E6A"/>
+    <w:rPr>
+      <w:sz w:val="20"/>
+      <w:szCs w:val="20"/>
+    </w:rPr>
+  </w:style>
+  <w:style w:type="paragraph" w:styleId="CommentSubject">
+    <w:name w:val="annotation subject"/>
+    <w:basedOn w:val="CommentText"/>
+    <w:next w:val="CommentText"/>
+    <w:link w:val="CommentSubjectChar"/>
+    <w:uiPriority w:val="99"/>
+    <w:semiHidden/>
+    <w:unhideWhenUsed/>
+    <w:rsid w:val="00654E6A"/>
+    <w:rPr>
+      <w:b/>
+      <w:bCs/>
+    </w:rPr>
+  </w:style>
+  <w:style w:type="character" w:customStyle="1" w:styleId="CommentSubjectChar">
+    <w:name w:val="Comment Subject Char"/>
+    <w:basedOn w:val="CommentTextChar"/>
+    <w:link w:val="CommentSubject"/>
+    <w:uiPriority w:val="99"/>
+    <w:semiHidden/>
+    <w:rsid w:val="00654E6A"/>
+    <w:rPr>
+      <w:b/>
+      <w:bCs/>
+    </w:rPr>
+  </w:style>
+  <w:style w:type="paragraph" w:styleId="BalloonText">
+    <w:name w:val="Balloon Text"/>
+    <w:basedOn w:val="Normal"/>
+    <w:link w:val="BalloonTextChar"/>
+    <w:uiPriority w:val="99"/>
+    <w:semiHidden/>
+    <w:unhideWhenUsed/>
+    <w:rsid w:val="00654E6A"/>
+    <w:pPr>
+      <w:spacing w:after="0" w:line="240" w:lineRule="auto"/>
+    </w:pPr>
+    <w:rPr>
+      <w:rFonts w:ascii="Tahoma" w:hAnsi="Tahoma" w:cs="Tahoma"/>
+      <w:sz w:val="16"/>
+      <w:szCs w:val="16"/>
+    </w:rPr>
+  </w:style>
+  <w:style w:type="character" w:customStyle="1" w:styleId="BalloonTextChar">
+    <w:name w:val="Balloon Text Char"/>
+    <w:basedOn w:val="DefaultParagraphFont"/>
+    <w:link w:val="BalloonText"/>
+    <w:uiPriority w:val="99"/>
+    <w:semiHidden/>
+    <w:rsid w:val="00654E6A"/>
+    <w:rPr>
+      <w:rFonts w:ascii="Tahoma" w:hAnsi="Tahoma" w:cs="Tahoma"/>
+      <w:sz w:val="16"/>
+      <w:szCs w:val="16"/>
     </w:rPr>
   </w:style>
 </w:styles>
@@ -13450,7 +13143,7 @@
 </file>
 
 <file path=customXml/itemProps1.xml><?xml version="1.0" encoding="utf-8"?>
-<ds:datastoreItem xmlns:ds="http://schemas.openxmlformats.org/officeDocument/2006/customXml" ds:itemID="{AEDF35D9-4450-4737-AAA5-C68AF024D8EA}">
+<ds:datastoreItem xmlns:ds="http://schemas.openxmlformats.org/officeDocument/2006/customXml" ds:itemID="{527A8666-4E0A-42B1-9755-B8830CDAD149}">
   <ds:schemaRefs>
     <ds:schemaRef ds:uri="http://schemas.openxmlformats.org/officeDocument/2006/bibliography"/>
   </ds:schemaRefs>

</xml_diff>

<commit_message>
har endret paa raport
</commit_message>
<xml_diff>
--- a/Rapporten/Rapport IT1901.docx
+++ b/Rapporten/Rapport IT1901.docx
@@ -3634,10 +3634,6 @@
     <w:p>
       <w:pPr>
         <w:pStyle w:val="Heading5"/>
-        <w:rPr>
-          <w:rFonts w:cstheme="minorHAnsi"/>
-          <w:color w:val="000000"/>
-        </w:rPr>
       </w:pPr>
       <w:r>
         <w:t>core:AlertNotifier</w:t>
@@ -8270,18 +8266,48 @@
         <w:rPr>
           <w:rFonts w:cs="Arial"/>
         </w:rPr>
-        <w:t xml:space="preserve"> ”Project explorer”</w:t>
-      </w:r>
-      <w:r>
         <w:t xml:space="preserve"> </w:t>
       </w:r>
       <w:r>
         <w:rPr>
           <w:rFonts w:cs="Arial"/>
+        </w:rPr>
+        <w:t>”Project explorer”</w:t>
+      </w:r>
+      <w:r>
+        <w:t xml:space="preserve"> </w:t>
+      </w:r>
+      <w:r>
+        <w:rPr>
+          <w:rFonts w:cs="Arial"/>
           <w:color w:val="000000"/>
           <w:shd w:val="clear" w:color="auto" w:fill="FFFFFF"/>
         </w:rPr>
-        <w:t>er en sidebar i eclipse som viser et hierarkisk syn av ressursene i arbeidsbenken.</w:t>
+        <w:t xml:space="preserve">er en sidebar i </w:t>
+      </w:r>
+      <w:r>
+        <w:rPr>
+          <w:rFonts w:cs="Arial"/>
+          <w:color w:val="000000"/>
+          <w:shd w:val="clear" w:color="auto" w:fill="FFFFFF"/>
+        </w:rPr>
+        <w:t xml:space="preserve">eclipse som </w:t>
+      </w:r>
+      <w:r>
+        <w:rPr>
+          <w:rFonts w:cs="Arial"/>
+          <w:color w:val="000000"/>
+          <w:shd w:val="clear" w:color="auto" w:fill="FFFFFF"/>
+        </w:rPr>
+        <w:t>viser en hierarkisk representasjon</w:t>
+      </w:r>
+      <w:r>
+        <w:rPr>
+          <w:rFonts w:cs="Arial"/>
+          <w:color w:val="000000"/>
+          <w:shd w:val="clear" w:color="auto" w:fill="FFFFFF"/>
+        </w:rPr>
+        <w:t xml:space="preserve"> av ressursene i arbeidsbenken.</w:t>
       </w:r>
     </w:p>
   </w:footnote>
@@ -11871,7 +11897,7 @@
 </file>
 
 <file path=customXml/itemProps1.xml><?xml version="1.0" encoding="utf-8"?>
-<ds:datastoreItem xmlns:ds="http://schemas.openxmlformats.org/officeDocument/2006/customXml" ds:itemID="{A753B138-B600-4C1D-9BB1-F1C981468025}">
+<ds:datastoreItem xmlns:ds="http://schemas.openxmlformats.org/officeDocument/2006/customXml" ds:itemID="{5974CF11-F005-4586-B884-594DD6CA5240}">
   <ds:schemaRefs>
     <ds:schemaRef ds:uri="http://schemas.openxmlformats.org/officeDocument/2006/bibliography"/>
   </ds:schemaRefs>

</xml_diff>

<commit_message>
alle klasser er naa i kap 9.1
</commit_message>
<xml_diff>
--- a/Rapporten/Rapport IT1901.docx
+++ b/Rapporten/Rapport IT1901.docx
@@ -2597,8 +2597,6 @@
       <w:pPr>
         <w:pStyle w:val="style0"/>
       </w:pPr>
-      <w:bookmarkStart w:id="1" w:name="__DdeLink__1054_1963294069"/>
-      <w:bookmarkEnd w:id="1"/>
       <w:r>
         <w:rPr>
           <w:rStyle w:val="style23"/>
@@ -2660,8 +2658,6 @@
       <w:pPr>
         <w:pStyle w:val="style0"/>
       </w:pPr>
-      <w:bookmarkStart w:id="2" w:name="__DdeLink__1054_1963294069"/>
-      <w:bookmarkEnd w:id="2"/>
       <w:r>
         <w:rPr>
           <w:rStyle w:val="style23"/>
@@ -2761,12 +2757,42 @@
         <w:rPr>
           <w:rStyle w:val="style23"/>
         </w:rPr>
-        <w:t>com.gui.widgets.UserSettings:</w:t>
-        <w:br/>
-      </w:r>
-      <w:r>
-        <w:rPr/>
-        <w:t xml:space="preserve">Grafisk komponent som viser og lar bruker editere brukerdata. </w:t>
+        <w:t>com.</w:t>
+      </w:r>
+      <w:r>
+        <w:rPr>
+          <w:rStyle w:val="style23"/>
+        </w:rPr>
+        <w:t>storage.UserStorage</w:t>
+      </w:r>
+      <w:r>
+        <w:rPr>
+          <w:rStyle w:val="style23"/>
+        </w:rPr>
+        <w:t>:</w:t>
+      </w:r>
+    </w:p>
+    <w:p>
+      <w:pPr>
+        <w:pStyle w:val="style0"/>
+      </w:pPr>
+      <w:r>
+        <w:rPr>
+          <w:rStyle w:val="style23"/>
+          <w:rFonts w:ascii="Callibri" w:hAnsi="Callibri"/>
+          <w:b w:val="false"/>
+          <w:bCs w:val="false"/>
+          <w:color w:val="000000"/>
+        </w:rPr>
+        <w:t>Informasjon om brukeren som er logget inn skrives til statiske felt i denne klassen slik at de er lett tilgjengelige for alle andre klasser.</w:t>
+      </w:r>
+    </w:p>
+    <w:p>
+      <w:pPr>
+        <w:pStyle w:val="style0"/>
+      </w:pPr>
+      <w:r>
+        <w:rPr/>
       </w:r>
     </w:p>
     <w:p>
@@ -3315,10 +3341,10 @@
           <w:numId w:val="1"/>
         </w:numPr>
       </w:pPr>
-      <w:bookmarkStart w:id="3" w:name="_Ref341183658"/>
-      <w:bookmarkStart w:id="4" w:name="_Trello"/>
-      <w:bookmarkEnd w:id="4"/>
-      <w:bookmarkEnd w:id="3"/>
+      <w:bookmarkStart w:id="1" w:name="_Ref341183658"/>
+      <w:bookmarkStart w:id="2" w:name="_Trello"/>
+      <w:bookmarkEnd w:id="2"/>
+      <w:bookmarkEnd w:id="1"/>
       <w:r>
         <w:rPr/>
         <w:t>Trello</w:t>

</xml_diff>